<commit_message>
se añaden pruebas de  estrés
</commit_message>
<xml_diff>
--- a/documentacion/NMP_Infoprenda_MsIntermediario_Redis_Pruebas_Unitarias_v1.0.docx
+++ b/documentacion/NMP_Infoprenda_MsIntermediario_Redis_Pruebas_Unitarias_v1.0.docx
@@ -1,6 +1,6 @@
 
 <file path=word/document.xml><?xml version="1.0" encoding="utf-8"?>
-<w:document xmlns:wpc="http://schemas.microsoft.com/office/word/2010/wordprocessingCanvas" xmlns:cx="http://schemas.microsoft.com/office/drawing/2014/chartex" xmlns:cx1="http://schemas.microsoft.com/office/drawing/2015/9/8/chartex" xmlns:cx2="http://schemas.microsoft.com/office/drawing/2015/10/21/chartex" xmlns:cx3="http://schemas.microsoft.com/office/drawing/2016/5/9/chartex" xmlns:cx4="http://schemas.microsoft.com/office/drawing/2016/5/10/chartex" xmlns:cx5="http://schemas.microsoft.com/office/drawing/2016/5/11/chartex" xmlns:cx6="http://schemas.microsoft.com/office/drawing/2016/5/12/chartex" xmlns:cx7="http://schemas.microsoft.com/office/drawing/2016/5/13/chartex" xmlns:cx8="http://schemas.microsoft.com/office/drawing/2016/5/14/chartex" xmlns:mc="http://schemas.openxmlformats.org/markup-compatibility/2006" xmlns:aink="http://schemas.microsoft.com/office/drawing/2016/ink" xmlns:am3d="http://schemas.microsoft.com/office/drawing/2017/model3d" xmlns:o="urn:schemas-microsoft-com:office:office" xmlns:r="http://schemas.openxmlformats.org/officeDocument/2006/relationships" xmlns:m="http://schemas.openxmlformats.org/officeDocument/2006/math" xmlns:v="urn:schemas-microsoft-com:vml" xmlns:wp14="http://schemas.microsoft.com/office/word/2010/wordprocessingDrawing" xmlns:wp="http://schemas.openxmlformats.org/drawingml/2006/wordprocessingDrawing" xmlns:w10="urn:schemas-microsoft-com:office:word" xmlns:w="http://schemas.openxmlformats.org/wordprocessingml/2006/main" xmlns:w14="http://schemas.microsoft.com/office/word/2010/wordml" xmlns:w15="http://schemas.microsoft.com/office/word/2012/wordml" xmlns:w16cex="http://schemas.microsoft.com/office/word/2018/wordml/cex" xmlns:w16cid="http://schemas.microsoft.com/office/word/2016/wordml/cid" xmlns:w16="http://schemas.microsoft.com/office/word/2018/wordml" xmlns:w16sdtdh="http://schemas.microsoft.com/office/word/2020/wordml/sdtdatahash" xmlns:w16se="http://schemas.microsoft.com/office/word/2015/wordml/symex" xmlns:wpg="http://schemas.microsoft.com/office/word/2010/wordprocessingGroup" xmlns:wpi="http://schemas.microsoft.com/office/word/2010/wordprocessingInk" xmlns:wne="http://schemas.microsoft.com/office/word/2006/wordml" xmlns:wps="http://schemas.microsoft.com/office/word/2010/wordprocessingShape" mc:Ignorable="w14 w15 w16se w16cid w16 w16cex w16sdtdh wp14">
+<w:document xmlns:wpc="http://schemas.microsoft.com/office/word/2010/wordprocessingCanvas" xmlns:cx="http://schemas.microsoft.com/office/drawing/2014/chartex" xmlns:cx1="http://schemas.microsoft.com/office/drawing/2015/9/8/chartex" xmlns:cx2="http://schemas.microsoft.com/office/drawing/2015/10/21/chartex" xmlns:cx3="http://schemas.microsoft.com/office/drawing/2016/5/9/chartex" xmlns:cx4="http://schemas.microsoft.com/office/drawing/2016/5/10/chartex" xmlns:cx5="http://schemas.microsoft.com/office/drawing/2016/5/11/chartex" xmlns:cx6="http://schemas.microsoft.com/office/drawing/2016/5/12/chartex" xmlns:cx7="http://schemas.microsoft.com/office/drawing/2016/5/13/chartex" xmlns:cx8="http://schemas.microsoft.com/office/drawing/2016/5/14/chartex" xmlns:mc="http://schemas.openxmlformats.org/markup-compatibility/2006" xmlns:aink="http://schemas.microsoft.com/office/drawing/2016/ink" xmlns:am3d="http://schemas.microsoft.com/office/drawing/2017/model3d" xmlns:o="urn:schemas-microsoft-com:office:office" xmlns:r="http://schemas.openxmlformats.org/officeDocument/2006/relationships" xmlns:m="http://schemas.openxmlformats.org/officeDocument/2006/math" xmlns:v="urn:schemas-microsoft-com:vml" xmlns:wp14="http://schemas.microsoft.com/office/word/2010/wordprocessingDrawing" xmlns:wp="http://schemas.openxmlformats.org/drawingml/2006/wordprocessingDrawing" xmlns:w10="urn:schemas-microsoft-com:office:word" xmlns:w="http://schemas.openxmlformats.org/wordprocessingml/2006/main" xmlns:w14="http://schemas.microsoft.com/office/word/2010/wordml" xmlns:w15="http://schemas.microsoft.com/office/word/2012/wordml" xmlns:w16cex="http://schemas.microsoft.com/office/word/2018/wordml/cex" xmlns:w16cid="http://schemas.microsoft.com/office/word/2016/wordml/cid" xmlns:w16="http://schemas.microsoft.com/office/word/2018/wordml" xmlns:w16se="http://schemas.microsoft.com/office/word/2015/wordml/symex" xmlns:wpg="http://schemas.microsoft.com/office/word/2010/wordprocessingGroup" xmlns:wpi="http://schemas.microsoft.com/office/word/2010/wordprocessingInk" xmlns:wne="http://schemas.microsoft.com/office/word/2006/wordml" xmlns:wps="http://schemas.microsoft.com/office/word/2010/wordprocessingShape" mc:Ignorable="w14 w15 w16se w16cid w16 w16cex wp14">
   <w:body>
     <w:p>
       <w:pPr>
@@ -4624,36 +4624,17 @@
         </w:rPr>
         <w:t xml:space="preserve"> </w:t>
       </w:r>
-      <w:r>
-        <w:fldChar w:fldCharType="begin"/>
-      </w:r>
-      <w:r>
-        <w:rPr>
-          <w:lang w:val="en-US"/>
-        </w:rPr>
-        <w:instrText xml:space="preserve"> HYPERLINK "http://dev1775-ms-intermediario-redis.mybluemix.net/api/partidas/v1/infoprenda" </w:instrText>
-      </w:r>
-      <w:r>
-        <w:fldChar w:fldCharType="separate"/>
-      </w:r>
-      <w:r>
-        <w:rPr>
-          <w:rStyle w:val="Hipervnculo"/>
-          <w:b/>
-          <w:bCs/>
-          <w:lang w:val="en-US"/>
-        </w:rPr>
-        <w:t>http://dev1775-ms-intermediario-redis.mybluemix.net/api/partidas/v1/infoprenda</w:t>
-      </w:r>
-      <w:r>
-        <w:rPr>
-          <w:rStyle w:val="Hipervnculo"/>
-          <w:b/>
-          <w:bCs/>
-          <w:lang w:val="en-US"/>
-        </w:rPr>
-        <w:fldChar w:fldCharType="end"/>
-      </w:r>
+      <w:hyperlink r:id="rId19" w:history="1">
+        <w:r>
+          <w:rPr>
+            <w:rStyle w:val="Hipervnculo"/>
+            <w:b/>
+            <w:bCs/>
+            <w:lang w:val="en-US"/>
+          </w:rPr>
+          <w:t>http://dev1775-ms-intermediario-redis.mybluemix.net/api/partidas/v1/infoprenda</w:t>
+        </w:r>
+      </w:hyperlink>
     </w:p>
     <w:p>
       <w:pPr>
@@ -5016,129 +4997,6 @@
             <wp:extent cx="6400800" cy="3261995"/>
             <wp:effectExtent l="0" t="0" r="0" b="0"/>
             <wp:docPr id="23" name="Imagen 23"/>
-            <wp:cNvGraphicFramePr>
-              <a:graphicFrameLocks xmlns:a="http://schemas.openxmlformats.org/drawingml/2006/main" noChangeAspect="1"/>
-            </wp:cNvGraphicFramePr>
-            <a:graphic xmlns:a="http://schemas.openxmlformats.org/drawingml/2006/main">
-              <a:graphicData uri="http://schemas.openxmlformats.org/drawingml/2006/picture">
-                <pic:pic xmlns:pic="http://schemas.openxmlformats.org/drawingml/2006/picture">
-                  <pic:nvPicPr>
-                    <pic:cNvPr id="1" name=""/>
-                    <pic:cNvPicPr/>
-                  </pic:nvPicPr>
-                  <pic:blipFill>
-                    <a:blip r:embed="rId19"/>
-                    <a:stretch>
-                      <a:fillRect/>
-                    </a:stretch>
-                  </pic:blipFill>
-                  <pic:spPr>
-                    <a:xfrm>
-                      <a:off x="0" y="0"/>
-                      <a:ext cx="6400800" cy="3261995"/>
-                    </a:xfrm>
-                    <a:prstGeom prst="rect">
-                      <a:avLst/>
-                    </a:prstGeom>
-                  </pic:spPr>
-                </pic:pic>
-              </a:graphicData>
-            </a:graphic>
-          </wp:inline>
-        </w:drawing>
-      </w:r>
-    </w:p>
-    <w:p>
-      <w:pPr>
-        <w:pStyle w:val="NMPParrafo"/>
-        <w:ind w:left="207"/>
-      </w:pPr>
-    </w:p>
-    <w:p>
-      <w:pPr>
-        <w:pStyle w:val="NMPParrafo"/>
-        <w:ind w:left="207"/>
-      </w:pPr>
-      <w:r>
-        <w:t>Se establecieron una serie de afirmaciones que permiten que el caso cumpla con el resultado requerido. Estas afirmaciones son:</w:t>
-      </w:r>
-    </w:p>
-    <w:p>
-      <w:pPr>
-        <w:pStyle w:val="NMPParrafo"/>
-        <w:numPr>
-          <w:ilvl w:val="0"/>
-          <w:numId w:val="14"/>
-        </w:numPr>
-      </w:pPr>
-      <w:proofErr w:type="spellStart"/>
-      <w:r>
-        <w:t>Codigo</w:t>
-      </w:r>
-      <w:proofErr w:type="spellEnd"/>
-      <w:r>
-        <w:t xml:space="preserve"> </w:t>
-      </w:r>
-      <w:proofErr w:type="spellStart"/>
-      <w:r>
-        <w:t>Unauthorized</w:t>
-      </w:r>
-      <w:proofErr w:type="spellEnd"/>
-      <w:r>
-        <w:t>.</w:t>
-      </w:r>
-    </w:p>
-    <w:p>
-      <w:pPr>
-        <w:pStyle w:val="NMPParrafo"/>
-        <w:numPr>
-          <w:ilvl w:val="0"/>
-          <w:numId w:val="14"/>
-        </w:numPr>
-      </w:pPr>
-      <w:proofErr w:type="spellStart"/>
-      <w:r>
-        <w:t>Codigo</w:t>
-      </w:r>
-      <w:proofErr w:type="spellEnd"/>
-      <w:r>
-        <w:t xml:space="preserve"> no autorizado.</w:t>
-      </w:r>
-    </w:p>
-    <w:p>
-      <w:pPr>
-        <w:pStyle w:val="NMPParrafo"/>
-        <w:numPr>
-          <w:ilvl w:val="0"/>
-          <w:numId w:val="14"/>
-        </w:numPr>
-      </w:pPr>
-      <w:proofErr w:type="spellStart"/>
-      <w:r>
-        <w:t>Message</w:t>
-      </w:r>
-      <w:proofErr w:type="spellEnd"/>
-      <w:r>
-        <w:t xml:space="preserve"> error de autorización.</w:t>
-      </w:r>
-    </w:p>
-    <w:p>
-      <w:pPr>
-        <w:pStyle w:val="NMPParrafo"/>
-        <w:ind w:left="207"/>
-        <w:rPr>
-          <w:u w:val="single"/>
-        </w:rPr>
-      </w:pPr>
-      <w:r>
-        <w:rPr>
-          <w:noProof/>
-        </w:rPr>
-        <w:drawing>
-          <wp:inline distT="0" distB="0" distL="0" distR="0" wp14:anchorId="203E7304" wp14:editId="2A413EF7">
-            <wp:extent cx="6400800" cy="1928495"/>
-            <wp:effectExtent l="0" t="0" r="0" b="0"/>
-            <wp:docPr id="10" name="Imagen 10"/>
             <wp:cNvGraphicFramePr>
               <a:graphicFrameLocks xmlns:a="http://schemas.openxmlformats.org/drawingml/2006/main" noChangeAspect="1"/>
             </wp:cNvGraphicFramePr>
@@ -5158,7 +5016,7 @@
                   <pic:spPr>
                     <a:xfrm>
                       <a:off x="0" y="0"/>
-                      <a:ext cx="6400800" cy="1928495"/>
+                      <a:ext cx="6400800" cy="3261995"/>
                     </a:xfrm>
                     <a:prstGeom prst="rect">
                       <a:avLst/>
@@ -5179,397 +5037,76 @@
     </w:p>
     <w:p>
       <w:pPr>
-        <w:pStyle w:val="NMPTitulo2"/>
+        <w:pStyle w:val="NMPParrafo"/>
+        <w:ind w:left="207"/>
+      </w:pPr>
+      <w:r>
+        <w:t>Se establecieron una serie de afirmaciones que permiten que el caso cumpla con el resultado requerido. Estas afirmaciones son:</w:t>
+      </w:r>
+    </w:p>
+    <w:p>
+      <w:pPr>
+        <w:pStyle w:val="NMPParrafo"/>
         <w:numPr>
           <w:ilvl w:val="0"/>
-          <w:numId w:val="11"/>
+          <w:numId w:val="14"/>
         </w:numPr>
-        <w:ind w:left="567"/>
-        <w:outlineLvl w:val="2"/>
-        <w:rPr>
-          <w:color w:val="009999"/>
-        </w:rPr>
-      </w:pPr>
-      <w:bookmarkStart w:id="7" w:name="_Toc82437660"/>
-      <w:r>
-        <w:rPr>
-          <w:color w:val="009999"/>
-        </w:rPr>
-        <w:lastRenderedPageBreak/>
-        <w:t>Recuperar partidas - Ok</w:t>
-      </w:r>
-      <w:r>
-        <w:rPr>
-          <w:color w:val="009999"/>
-        </w:rPr>
+      </w:pPr>
+      <w:proofErr w:type="spellStart"/>
+      <w:r>
+        <w:t>Codigo</w:t>
+      </w:r>
+      <w:proofErr w:type="spellEnd"/>
+      <w:r>
+        <w:t xml:space="preserve"> </w:t>
+      </w:r>
+      <w:proofErr w:type="spellStart"/>
+      <w:r>
+        <w:t>Unauthorized</w:t>
+      </w:r>
+      <w:proofErr w:type="spellEnd"/>
+      <w:r>
         <w:t>.</w:t>
       </w:r>
-      <w:bookmarkEnd w:id="7"/>
-    </w:p>
-    <w:p>
-      <w:pPr>
-        <w:pStyle w:val="NMPTitulo3"/>
-        <w:ind w:left="207"/>
-        <w:outlineLvl w:val="9"/>
-        <w:rPr>
-          <w:color w:val="009999"/>
-        </w:rPr>
-      </w:pPr>
-      <w:r>
-        <w:rPr>
-          <w:color w:val="009999"/>
-        </w:rPr>
-        <w:t>Descripción:</w:t>
-      </w:r>
     </w:p>
     <w:p>
       <w:pPr>
         <w:pStyle w:val="NMPParrafo"/>
-        <w:ind w:left="207"/>
-      </w:pPr>
-      <w:r>
-        <w:t>Realizar la recuperación de una partida candidata después de su procesamiento</w:t>
-      </w:r>
-      <w:r>
-        <w:t>,</w:t>
-      </w:r>
-      <w:r>
-        <w:t xml:space="preserve"> para que esta sea procesada por el cliente que realiza la invocación de la operación de recuperar partida.</w:t>
+        <w:numPr>
+          <w:ilvl w:val="0"/>
+          <w:numId w:val="14"/>
+        </w:numPr>
+      </w:pPr>
+      <w:proofErr w:type="spellStart"/>
+      <w:r>
+        <w:t>Codigo</w:t>
+      </w:r>
+      <w:proofErr w:type="spellEnd"/>
+      <w:r>
+        <w:t xml:space="preserve"> no autorizado.</w:t>
       </w:r>
     </w:p>
     <w:p>
       <w:pPr>
         <w:pStyle w:val="NMPParrafo"/>
-        <w:ind w:left="207"/>
-        <w:rPr>
-          <w:b/>
-          <w:bCs/>
-          <w:lang w:val="en-US"/>
-        </w:rPr>
-      </w:pPr>
-      <w:r>
-        <w:rPr>
-          <w:b/>
-          <w:bCs/>
-          <w:lang w:val="en-US"/>
-        </w:rPr>
-        <w:t>Endpoint Desarrollo:</w:t>
-      </w:r>
-    </w:p>
-    <w:p>
-      <w:pPr>
-        <w:ind w:left="207"/>
-        <w:rPr>
-          <w:rStyle w:val="Hipervnculo"/>
-          <w:b/>
-          <w:bCs/>
-          <w:u w:val="none"/>
-          <w:lang w:val="en-US"/>
-        </w:rPr>
-      </w:pPr>
-      <w:r>
-        <w:rPr>
-          <w:b/>
-          <w:bCs/>
-          <w:lang w:val="en-US"/>
-        </w:rPr>
-        <w:t>REST:</w:t>
-      </w:r>
-      <w:r>
-        <w:rPr>
-          <w:lang w:val="en-US"/>
-        </w:rPr>
-        <w:t xml:space="preserve"> </w:t>
-      </w:r>
-      <w:r>
-        <w:rPr>
-          <w:rStyle w:val="Hipervnculo"/>
-          <w:u w:val="none"/>
-          <w:lang w:val="en-US"/>
-        </w:rPr>
-        <w:t>--</w:t>
-      </w:r>
-      <w:r>
-        <w:rPr>
-          <w:rStyle w:val="Hipervnculo"/>
-          <w:b/>
-          <w:bCs/>
-          <w:u w:val="none"/>
-          <w:lang w:val="en-US"/>
-        </w:rPr>
-        <w:t>GET</w:t>
-      </w:r>
-      <w:r>
-        <w:rPr>
-          <w:rStyle w:val="Hipervnculo"/>
-          <w:u w:val="none"/>
-          <w:lang w:val="en-US"/>
-        </w:rPr>
-        <w:t xml:space="preserve"> </w:t>
-      </w:r>
-      <w:r>
-        <w:fldChar w:fldCharType="begin"/>
-      </w:r>
-      <w:r>
-        <w:rPr>
-          <w:lang w:val="en-US"/>
-        </w:rPr>
-        <w:instrText xml:space="preserve"> HYPERLINK "http://dev1775-ms-intermediario-redis.mybluemix.net/api/partidas/v1/infoprenda?id=Infoprenda-22170-23</w:instrText>
-      </w:r>
-      <w:r>
-        <w:rPr>
-          <w:lang w:val="en-US"/>
-        </w:rPr>
-        <w:instrText xml:space="preserve">-1628783013127" </w:instrText>
-      </w:r>
-      <w:r>
-        <w:fldChar w:fldCharType="separate"/>
-      </w:r>
-      <w:r>
-        <w:rPr>
-          <w:rStyle w:val="Hipervnculo"/>
-          <w:b/>
-          <w:bCs/>
-          <w:lang w:val="en-US"/>
-        </w:rPr>
-        <w:t>http://dev1775-ms-intermediario-redis.mybluemix.net/api/partidas/v1/infoprenda?id=Infoprenda-22170-23-1628783013127</w:t>
-      </w:r>
-      <w:r>
-        <w:rPr>
-          <w:rStyle w:val="Hipervnculo"/>
-          <w:b/>
-          <w:bCs/>
-          <w:lang w:val="en-US"/>
-        </w:rPr>
-        <w:fldChar w:fldCharType="end"/>
-      </w:r>
-      <w:r>
-        <w:rPr>
-          <w:rStyle w:val="Hipervnculo"/>
-          <w:b/>
-          <w:bCs/>
-          <w:u w:val="none"/>
-          <w:lang w:val="en-US"/>
-        </w:rPr>
-        <w:t xml:space="preserve"> </w:t>
-      </w:r>
-    </w:p>
-    <w:p>
-      <w:pPr>
-        <w:ind w:left="207"/>
-        <w:rPr>
-          <w:color w:val="009999"/>
-          <w:lang w:val="en-US"/>
-        </w:rPr>
-      </w:pPr>
-      <w:r>
-        <w:rPr>
-          <w:color w:val="009999"/>
-          <w:lang w:val="en-US"/>
-        </w:rPr>
-        <w:t>Entrada:</w:t>
+        <w:numPr>
+          <w:ilvl w:val="0"/>
+          <w:numId w:val="14"/>
+        </w:numPr>
+      </w:pPr>
+      <w:proofErr w:type="spellStart"/>
+      <w:r>
+        <w:t>Message</w:t>
+      </w:r>
+      <w:proofErr w:type="spellEnd"/>
+      <w:r>
+        <w:t xml:space="preserve"> error de autorización.</w:t>
       </w:r>
     </w:p>
     <w:p>
       <w:pPr>
         <w:pStyle w:val="NMPParrafo"/>
         <w:ind w:left="207"/>
-      </w:pPr>
-      <w:r>
-        <w:t xml:space="preserve">Para realizar la petición se especificaron las cabeceras: canal, </w:t>
-      </w:r>
-      <w:proofErr w:type="spellStart"/>
-      <w:r>
-        <w:rPr>
-          <w:rFonts w:ascii="Helvetica" w:hAnsi="Helvetica"/>
-          <w:color w:val="212121"/>
-          <w:sz w:val="18"/>
-          <w:szCs w:val="18"/>
-          <w:shd w:val="clear" w:color="auto" w:fill="FFFFFF"/>
-        </w:rPr>
-        <w:t>UnidadOrganizacional</w:t>
-      </w:r>
-      <w:proofErr w:type="spellEnd"/>
-      <w:r>
-        <w:rPr>
-          <w:rFonts w:ascii="Helvetica" w:hAnsi="Helvetica"/>
-          <w:color w:val="212121"/>
-          <w:sz w:val="18"/>
-          <w:szCs w:val="18"/>
-          <w:shd w:val="clear" w:color="auto" w:fill="FFFFFF"/>
-        </w:rPr>
-        <w:t xml:space="preserve">, Producto, </w:t>
-      </w:r>
-      <w:proofErr w:type="spellStart"/>
-      <w:r>
-        <w:rPr>
-          <w:rFonts w:ascii="Helvetica" w:hAnsi="Helvetica"/>
-          <w:color w:val="212121"/>
-          <w:sz w:val="18"/>
-          <w:szCs w:val="18"/>
-          <w:shd w:val="clear" w:color="auto" w:fill="FFFFFF"/>
-        </w:rPr>
-        <w:t>Operacion</w:t>
-      </w:r>
-      <w:proofErr w:type="spellEnd"/>
-      <w:r>
-        <w:rPr>
-          <w:rFonts w:ascii="Helvetica" w:hAnsi="Helvetica"/>
-          <w:color w:val="212121"/>
-          <w:sz w:val="18"/>
-          <w:szCs w:val="18"/>
-          <w:shd w:val="clear" w:color="auto" w:fill="FFFFFF"/>
-        </w:rPr>
-        <w:t xml:space="preserve">, </w:t>
-      </w:r>
-      <w:proofErr w:type="spellStart"/>
-      <w:r>
-        <w:rPr>
-          <w:rFonts w:ascii="Helvetica" w:hAnsi="Helvetica"/>
-          <w:color w:val="212121"/>
-          <w:sz w:val="18"/>
-          <w:szCs w:val="18"/>
-          <w:shd w:val="clear" w:color="auto" w:fill="FFFFFF"/>
-        </w:rPr>
-        <w:t>Trigger</w:t>
-      </w:r>
-      <w:proofErr w:type="spellEnd"/>
-      <w:r>
-        <w:t xml:space="preserve">, </w:t>
-      </w:r>
-      <w:r>
-        <w:rPr>
-          <w:rFonts w:ascii="Helvetica" w:hAnsi="Helvetica"/>
-          <w:color w:val="212121"/>
-          <w:sz w:val="18"/>
-          <w:szCs w:val="18"/>
-          <w:shd w:val="clear" w:color="auto" w:fill="FFFFFF"/>
-        </w:rPr>
-        <w:t>Evento</w:t>
-      </w:r>
-      <w:r>
-        <w:t xml:space="preserve">, </w:t>
-      </w:r>
-      <w:r>
-        <w:rPr>
-          <w:rFonts w:ascii="Helvetica" w:hAnsi="Helvetica"/>
-          <w:color w:val="212121"/>
-          <w:sz w:val="18"/>
-          <w:szCs w:val="18"/>
-          <w:shd w:val="clear" w:color="auto" w:fill="FFFFFF"/>
-        </w:rPr>
-        <w:t>Folio</w:t>
-      </w:r>
-      <w:r>
-        <w:t>,</w:t>
-      </w:r>
-      <w:r>
-        <w:t xml:space="preserve"> Usuario</w:t>
-      </w:r>
-      <w:r>
-        <w:t xml:space="preserve">, </w:t>
-      </w:r>
-      <w:proofErr w:type="spellStart"/>
-      <w:r>
-        <w:t>NombreUsuario</w:t>
-      </w:r>
-      <w:proofErr w:type="spellEnd"/>
-      <w:r>
-        <w:t xml:space="preserve">, </w:t>
-      </w:r>
-      <w:proofErr w:type="spellStart"/>
-      <w:r>
-        <w:t>idConsumidor</w:t>
-      </w:r>
-      <w:proofErr w:type="spellEnd"/>
-      <w:r>
-        <w:t xml:space="preserve">, </w:t>
-      </w:r>
-      <w:proofErr w:type="spellStart"/>
-      <w:r>
-        <w:t>idDestino</w:t>
-      </w:r>
-      <w:proofErr w:type="spellEnd"/>
-      <w:r>
-        <w:t xml:space="preserve">, </w:t>
-      </w:r>
-      <w:proofErr w:type="spellStart"/>
-      <w:proofErr w:type="gramStart"/>
-      <w:r>
-        <w:t>oauth.bearer</w:t>
-      </w:r>
-      <w:proofErr w:type="spellEnd"/>
-      <w:proofErr w:type="gramEnd"/>
-      <w:r>
-        <w:t>. Esta última con un token recién creado y valido.</w:t>
-      </w:r>
-    </w:p>
-    <w:p>
-      <w:pPr>
-        <w:pStyle w:val="NMPParrafo"/>
-        <w:ind w:left="207"/>
-      </w:pPr>
-      <w:r>
-        <w:t xml:space="preserve"> </w:t>
-      </w:r>
-      <w:r>
-        <w:t xml:space="preserve">Como </w:t>
-      </w:r>
-      <w:proofErr w:type="spellStart"/>
-      <w:r>
-        <w:t>query</w:t>
-      </w:r>
-      <w:proofErr w:type="spellEnd"/>
-      <w:r>
-        <w:t xml:space="preserve"> </w:t>
-      </w:r>
-      <w:proofErr w:type="spellStart"/>
-      <w:r>
-        <w:t>param</w:t>
-      </w:r>
-      <w:proofErr w:type="spellEnd"/>
-      <w:r>
-        <w:t xml:space="preserve"> se </w:t>
-      </w:r>
-      <w:r>
-        <w:t>mandaron</w:t>
-      </w:r>
-      <w:r>
-        <w:t xml:space="preserve"> los sigu</w:t>
-      </w:r>
-      <w:r>
-        <w:t>i</w:t>
-      </w:r>
-      <w:r>
-        <w:t>entes datos</w:t>
-      </w:r>
-      <w:r>
-        <w:t>:</w:t>
-      </w:r>
-    </w:p>
-    <w:p>
-      <w:pPr>
-        <w:pStyle w:val="NMPParrafo"/>
-        <w:ind w:left="207"/>
-      </w:pPr>
-      <w:r>
-        <w:rPr>
-          <w:rFonts w:ascii="Helvetica" w:hAnsi="Helvetica"/>
-          <w:color w:val="212121"/>
-          <w:sz w:val="18"/>
-          <w:szCs w:val="18"/>
-          <w:shd w:val="clear" w:color="auto" w:fill="FFFFFF"/>
-        </w:rPr>
-        <w:t>Id: Infoprenda-22170-23-1628783013127</w:t>
-      </w:r>
-      <w:r>
-        <w:t>:</w:t>
-      </w:r>
-    </w:p>
-    <w:p>
-      <w:pPr>
-        <w:ind w:left="207"/>
-        <w:jc w:val="center"/>
         <w:rPr>
           <w:u w:val="single"/>
         </w:rPr>
@@ -5579,10 +5116,10 @@
           <w:noProof/>
         </w:rPr>
         <w:drawing>
-          <wp:inline distT="0" distB="0" distL="0" distR="0" wp14:anchorId="6DCA73FC" wp14:editId="7AC17505">
-            <wp:extent cx="6400800" cy="2162175"/>
-            <wp:effectExtent l="0" t="0" r="0" b="9525"/>
-            <wp:docPr id="9" name="Imagen 9"/>
+          <wp:inline distT="0" distB="0" distL="0" distR="0" wp14:anchorId="203E7304" wp14:editId="2A413EF7">
+            <wp:extent cx="6400800" cy="1928495"/>
+            <wp:effectExtent l="0" t="0" r="0" b="0"/>
+            <wp:docPr id="10" name="Imagen 10"/>
             <wp:cNvGraphicFramePr>
               <a:graphicFrameLocks xmlns:a="http://schemas.openxmlformats.org/drawingml/2006/main" noChangeAspect="1"/>
             </wp:cNvGraphicFramePr>
@@ -5602,7 +5139,7 @@
                   <pic:spPr>
                     <a:xfrm>
                       <a:off x="0" y="0"/>
-                      <a:ext cx="6400800" cy="2162175"/>
+                      <a:ext cx="6400800" cy="1928495"/>
                     </a:xfrm>
                     <a:prstGeom prst="rect">
                       <a:avLst/>
@@ -5617,6 +5154,41 @@
     </w:p>
     <w:p>
       <w:pPr>
+        <w:pStyle w:val="NMPParrafo"/>
+        <w:ind w:left="207"/>
+      </w:pPr>
+    </w:p>
+    <w:p>
+      <w:pPr>
+        <w:pStyle w:val="NMPTitulo2"/>
+        <w:numPr>
+          <w:ilvl w:val="0"/>
+          <w:numId w:val="11"/>
+        </w:numPr>
+        <w:ind w:left="567"/>
+        <w:outlineLvl w:val="2"/>
+        <w:rPr>
+          <w:color w:val="009999"/>
+        </w:rPr>
+      </w:pPr>
+      <w:bookmarkStart w:id="7" w:name="_Toc82437660"/>
+      <w:r>
+        <w:rPr>
+          <w:color w:val="009999"/>
+        </w:rPr>
+        <w:lastRenderedPageBreak/>
+        <w:t>Recuperar partidas - Ok</w:t>
+      </w:r>
+      <w:r>
+        <w:rPr>
+          <w:color w:val="009999"/>
+        </w:rPr>
+        <w:t>.</w:t>
+      </w:r>
+      <w:bookmarkEnd w:id="7"/>
+    </w:p>
+    <w:p>
+      <w:pPr>
         <w:pStyle w:val="NMPTitulo3"/>
         <w:ind w:left="207"/>
         <w:outlineLvl w:val="9"/>
@@ -5628,27 +5200,264 @@
         <w:rPr>
           <w:color w:val="009999"/>
         </w:rPr>
-        <w:t>Resultados:</w:t>
-      </w:r>
-    </w:p>
-    <w:p>
-      <w:pPr>
-        <w:shd w:val="clear" w:color="auto" w:fill="FFFFFE"/>
-        <w:spacing w:line="240" w:lineRule="atLeast"/>
-        <w:jc w:val="left"/>
-        <w:rPr>
-          <w:rFonts w:ascii="Courier New" w:eastAsia="Times New Roman" w:hAnsi="Courier New" w:cs="Courier New"/>
-          <w:color w:val="000000"/>
+        <w:t>Descripción:</w:t>
+      </w:r>
+    </w:p>
+    <w:p>
+      <w:pPr>
+        <w:pStyle w:val="NMPParrafo"/>
+        <w:ind w:left="207"/>
+      </w:pPr>
+      <w:r>
+        <w:t>Realizar la recuperación de una partida candidata después de su procesamiento</w:t>
+      </w:r>
+      <w:r>
+        <w:t>,</w:t>
+      </w:r>
+      <w:r>
+        <w:t xml:space="preserve"> para que esta sea procesada por el cliente que realiza la invocación de la operación de recuperar partida.</w:t>
+      </w:r>
+    </w:p>
+    <w:p>
+      <w:pPr>
+        <w:pStyle w:val="NMPParrafo"/>
+        <w:ind w:left="207"/>
+        <w:rPr>
+          <w:b/>
+          <w:bCs/>
+          <w:lang w:val="en-US"/>
+        </w:rPr>
+      </w:pPr>
+      <w:r>
+        <w:rPr>
+          <w:b/>
+          <w:bCs/>
+          <w:lang w:val="en-US"/>
+        </w:rPr>
+        <w:t>Endpoint Desarrollo:</w:t>
+      </w:r>
+    </w:p>
+    <w:p>
+      <w:pPr>
+        <w:ind w:left="207"/>
+        <w:rPr>
+          <w:rStyle w:val="Hipervnculo"/>
+          <w:b/>
+          <w:bCs/>
+          <w:u w:val="none"/>
+          <w:lang w:val="en-US"/>
+        </w:rPr>
+      </w:pPr>
+      <w:r>
+        <w:rPr>
+          <w:b/>
+          <w:bCs/>
+          <w:lang w:val="en-US"/>
+        </w:rPr>
+        <w:t>REST:</w:t>
+      </w:r>
+      <w:r>
+        <w:rPr>
+          <w:lang w:val="en-US"/>
+        </w:rPr>
+        <w:t xml:space="preserve"> </w:t>
+      </w:r>
+      <w:r>
+        <w:rPr>
+          <w:rStyle w:val="Hipervnculo"/>
+          <w:u w:val="none"/>
+          <w:lang w:val="en-US"/>
+        </w:rPr>
+        <w:t>--</w:t>
+      </w:r>
+      <w:r>
+        <w:rPr>
+          <w:rStyle w:val="Hipervnculo"/>
+          <w:b/>
+          <w:bCs/>
+          <w:u w:val="none"/>
+          <w:lang w:val="en-US"/>
+        </w:rPr>
+        <w:t>GET</w:t>
+      </w:r>
+      <w:r>
+        <w:rPr>
+          <w:rStyle w:val="Hipervnculo"/>
+          <w:u w:val="none"/>
+          <w:lang w:val="en-US"/>
+        </w:rPr>
+        <w:t xml:space="preserve"> </w:t>
+      </w:r>
+      <w:hyperlink r:id="rId22" w:history="1">
+        <w:r>
+          <w:rPr>
+            <w:rStyle w:val="Hipervnculo"/>
+            <w:b/>
+            <w:bCs/>
+            <w:lang w:val="en-US"/>
+          </w:rPr>
+          <w:t>http://dev1775-ms-intermediario-redis.mybluemix.net/api/partidas/v1/infoprenda?id=Infoprenda-22170-23-1628783013127</w:t>
+        </w:r>
+      </w:hyperlink>
+      <w:r>
+        <w:rPr>
+          <w:rStyle w:val="Hipervnculo"/>
+          <w:b/>
+          <w:bCs/>
+          <w:u w:val="none"/>
+          <w:lang w:val="en-US"/>
+        </w:rPr>
+        <w:t xml:space="preserve"> </w:t>
+      </w:r>
+    </w:p>
+    <w:p>
+      <w:pPr>
+        <w:ind w:left="207"/>
+        <w:rPr>
+          <w:color w:val="009999"/>
+          <w:lang w:val="en-US"/>
+        </w:rPr>
+      </w:pPr>
+      <w:r>
+        <w:rPr>
+          <w:color w:val="009999"/>
+          <w:lang w:val="en-US"/>
+        </w:rPr>
+        <w:t>Entrada:</w:t>
+      </w:r>
+    </w:p>
+    <w:p>
+      <w:pPr>
+        <w:pStyle w:val="NMPParrafo"/>
+        <w:ind w:left="207"/>
+      </w:pPr>
+      <w:r>
+        <w:t xml:space="preserve">Para realizar la petición se especificaron las cabeceras: canal, </w:t>
+      </w:r>
+      <w:proofErr w:type="spellStart"/>
+      <w:r>
+        <w:rPr>
+          <w:rFonts w:ascii="Helvetica" w:hAnsi="Helvetica"/>
+          <w:color w:val="212121"/>
           <w:sz w:val="18"/>
           <w:szCs w:val="18"/>
-          <w:lang w:eastAsia="es-MX"/>
-        </w:rPr>
-      </w:pPr>
-      <w:r>
-        <w:t xml:space="preserve">Con </w:t>
-      </w:r>
-      <w:r>
-        <w:t>la ejecución de la operación debemos recuperar por id la partida candidata para el procesamiento del cliente que ejecuto la operación.</w:t>
+          <w:shd w:val="clear" w:color="auto" w:fill="FFFFFF"/>
+        </w:rPr>
+        <w:t>UnidadOrganizacional</w:t>
+      </w:r>
+      <w:proofErr w:type="spellEnd"/>
+      <w:r>
+        <w:rPr>
+          <w:rFonts w:ascii="Helvetica" w:hAnsi="Helvetica"/>
+          <w:color w:val="212121"/>
+          <w:sz w:val="18"/>
+          <w:szCs w:val="18"/>
+          <w:shd w:val="clear" w:color="auto" w:fill="FFFFFF"/>
+        </w:rPr>
+        <w:t xml:space="preserve">, Producto, </w:t>
+      </w:r>
+      <w:proofErr w:type="spellStart"/>
+      <w:r>
+        <w:rPr>
+          <w:rFonts w:ascii="Helvetica" w:hAnsi="Helvetica"/>
+          <w:color w:val="212121"/>
+          <w:sz w:val="18"/>
+          <w:szCs w:val="18"/>
+          <w:shd w:val="clear" w:color="auto" w:fill="FFFFFF"/>
+        </w:rPr>
+        <w:t>Operacion</w:t>
+      </w:r>
+      <w:proofErr w:type="spellEnd"/>
+      <w:r>
+        <w:rPr>
+          <w:rFonts w:ascii="Helvetica" w:hAnsi="Helvetica"/>
+          <w:color w:val="212121"/>
+          <w:sz w:val="18"/>
+          <w:szCs w:val="18"/>
+          <w:shd w:val="clear" w:color="auto" w:fill="FFFFFF"/>
+        </w:rPr>
+        <w:t xml:space="preserve">, </w:t>
+      </w:r>
+      <w:proofErr w:type="spellStart"/>
+      <w:r>
+        <w:rPr>
+          <w:rFonts w:ascii="Helvetica" w:hAnsi="Helvetica"/>
+          <w:color w:val="212121"/>
+          <w:sz w:val="18"/>
+          <w:szCs w:val="18"/>
+          <w:shd w:val="clear" w:color="auto" w:fill="FFFFFF"/>
+        </w:rPr>
+        <w:t>Trigger</w:t>
+      </w:r>
+      <w:proofErr w:type="spellEnd"/>
+      <w:r>
+        <w:t xml:space="preserve">, </w:t>
+      </w:r>
+      <w:r>
+        <w:rPr>
+          <w:rFonts w:ascii="Helvetica" w:hAnsi="Helvetica"/>
+          <w:color w:val="212121"/>
+          <w:sz w:val="18"/>
+          <w:szCs w:val="18"/>
+          <w:shd w:val="clear" w:color="auto" w:fill="FFFFFF"/>
+        </w:rPr>
+        <w:t>Evento</w:t>
+      </w:r>
+      <w:r>
+        <w:t xml:space="preserve">, </w:t>
+      </w:r>
+      <w:r>
+        <w:rPr>
+          <w:rFonts w:ascii="Helvetica" w:hAnsi="Helvetica"/>
+          <w:color w:val="212121"/>
+          <w:sz w:val="18"/>
+          <w:szCs w:val="18"/>
+          <w:shd w:val="clear" w:color="auto" w:fill="FFFFFF"/>
+        </w:rPr>
+        <w:t>Folio</w:t>
+      </w:r>
+      <w:r>
+        <w:t>,</w:t>
+      </w:r>
+      <w:r>
+        <w:t xml:space="preserve"> Usuario</w:t>
+      </w:r>
+      <w:r>
+        <w:t xml:space="preserve">, </w:t>
+      </w:r>
+      <w:proofErr w:type="spellStart"/>
+      <w:r>
+        <w:t>NombreUsuario</w:t>
+      </w:r>
+      <w:proofErr w:type="spellEnd"/>
+      <w:r>
+        <w:t xml:space="preserve">, </w:t>
+      </w:r>
+      <w:proofErr w:type="spellStart"/>
+      <w:r>
+        <w:t>idConsumidor</w:t>
+      </w:r>
+      <w:proofErr w:type="spellEnd"/>
+      <w:r>
+        <w:t xml:space="preserve">, </w:t>
+      </w:r>
+      <w:proofErr w:type="spellStart"/>
+      <w:r>
+        <w:t>idDestino</w:t>
+      </w:r>
+      <w:proofErr w:type="spellEnd"/>
+      <w:r>
+        <w:t xml:space="preserve">, </w:t>
+      </w:r>
+      <w:proofErr w:type="spellStart"/>
+      <w:proofErr w:type="gramStart"/>
+      <w:r>
+        <w:t>oauth.bearer</w:t>
+      </w:r>
+      <w:proofErr w:type="spellEnd"/>
+      <w:proofErr w:type="gramEnd"/>
+      <w:r>
+        <w:t>. Esta última con un token recién creado y valido.</w:t>
       </w:r>
     </w:p>
     <w:p>
@@ -5657,137 +5466,79 @@
         <w:ind w:left="207"/>
       </w:pPr>
       <w:r>
+        <w:t xml:space="preserve"> </w:t>
+      </w:r>
+      <w:r>
+        <w:t xml:space="preserve">Como </w:t>
+      </w:r>
+      <w:proofErr w:type="spellStart"/>
+      <w:r>
+        <w:t>query</w:t>
+      </w:r>
+      <w:proofErr w:type="spellEnd"/>
+      <w:r>
+        <w:t xml:space="preserve"> </w:t>
+      </w:r>
+      <w:proofErr w:type="spellStart"/>
+      <w:r>
+        <w:t>param</w:t>
+      </w:r>
+      <w:proofErr w:type="spellEnd"/>
+      <w:r>
+        <w:t xml:space="preserve"> se </w:t>
+      </w:r>
+      <w:r>
+        <w:t>mandaron</w:t>
+      </w:r>
+      <w:r>
+        <w:t xml:space="preserve"> los sigu</w:t>
+      </w:r>
+      <w:r>
+        <w:t>i</w:t>
+      </w:r>
+      <w:r>
+        <w:t>entes datos</w:t>
+      </w:r>
+      <w:r>
+        <w:t>:</w:t>
+      </w:r>
+    </w:p>
+    <w:p>
+      <w:pPr>
+        <w:pStyle w:val="NMPParrafo"/>
+        <w:ind w:left="207"/>
+      </w:pPr>
+      <w:r>
+        <w:rPr>
+          <w:rFonts w:ascii="Helvetica" w:hAnsi="Helvetica"/>
+          <w:color w:val="212121"/>
+          <w:sz w:val="18"/>
+          <w:szCs w:val="18"/>
+          <w:shd w:val="clear" w:color="auto" w:fill="FFFFFF"/>
+        </w:rPr>
+        <w:t>Id: Infoprenda-22170-23-1628783013127</w:t>
+      </w:r>
+      <w:r>
+        <w:t>:</w:t>
+      </w:r>
+    </w:p>
+    <w:p>
+      <w:pPr>
+        <w:ind w:left="207"/>
+        <w:jc w:val="center"/>
+        <w:rPr>
+          <w:u w:val="single"/>
+        </w:rPr>
+      </w:pPr>
+      <w:r>
         <w:rPr>
           <w:noProof/>
         </w:rPr>
-        <w:lastRenderedPageBreak/>
         <w:drawing>
-          <wp:inline distT="0" distB="0" distL="0" distR="0" wp14:anchorId="472F765B" wp14:editId="3EE0B76F">
-            <wp:extent cx="6400800" cy="4411345"/>
-            <wp:effectExtent l="0" t="0" r="0" b="8255"/>
-            <wp:docPr id="8" name="Imagen 8"/>
-            <wp:cNvGraphicFramePr>
-              <a:graphicFrameLocks xmlns:a="http://schemas.openxmlformats.org/drawingml/2006/main" noChangeAspect="1"/>
-            </wp:cNvGraphicFramePr>
-            <a:graphic xmlns:a="http://schemas.openxmlformats.org/drawingml/2006/main">
-              <a:graphicData uri="http://schemas.openxmlformats.org/drawingml/2006/picture">
-                <pic:pic xmlns:pic="http://schemas.openxmlformats.org/drawingml/2006/picture">
-                  <pic:nvPicPr>
-                    <pic:cNvPr id="1" name=""/>
-                    <pic:cNvPicPr/>
-                  </pic:nvPicPr>
-                  <pic:blipFill>
-                    <a:blip r:embed="rId22"/>
-                    <a:stretch>
-                      <a:fillRect/>
-                    </a:stretch>
-                  </pic:blipFill>
-                  <pic:spPr>
-                    <a:xfrm>
-                      <a:off x="0" y="0"/>
-                      <a:ext cx="6400800" cy="4411345"/>
-                    </a:xfrm>
-                    <a:prstGeom prst="rect">
-                      <a:avLst/>
-                    </a:prstGeom>
-                  </pic:spPr>
-                </pic:pic>
-              </a:graphicData>
-            </a:graphic>
-          </wp:inline>
-        </w:drawing>
-      </w:r>
-    </w:p>
-    <w:p>
-      <w:pPr>
-        <w:pStyle w:val="NMPParrafo"/>
-        <w:ind w:left="207"/>
-      </w:pPr>
-      <w:r>
-        <w:t>Se establecieron una serie de afirmaciones que permiten que el caso cumpla con el resultado requerido. Estas afirmaciones son:</w:t>
-      </w:r>
-    </w:p>
-    <w:p>
-      <w:pPr>
-        <w:pStyle w:val="NMPParrafo"/>
-        <w:numPr>
-          <w:ilvl w:val="0"/>
-          <w:numId w:val="14"/>
-        </w:numPr>
-      </w:pPr>
-      <w:r>
-        <w:t>Consulta correcta.</w:t>
-      </w:r>
-    </w:p>
-    <w:p>
-      <w:pPr>
-        <w:pStyle w:val="NMPParrafo"/>
-        <w:numPr>
-          <w:ilvl w:val="0"/>
-          <w:numId w:val="14"/>
-        </w:numPr>
-      </w:pPr>
-      <w:r>
-        <w:t>Código</w:t>
-      </w:r>
-      <w:r>
-        <w:t xml:space="preserve"> </w:t>
-      </w:r>
-      <w:r>
-        <w:t>exitoso</w:t>
-      </w:r>
-      <w:r>
-        <w:t>.</w:t>
-      </w:r>
-    </w:p>
-    <w:p>
-      <w:pPr>
-        <w:pStyle w:val="NMPParrafo"/>
-        <w:numPr>
-          <w:ilvl w:val="0"/>
-          <w:numId w:val="14"/>
-        </w:numPr>
-      </w:pPr>
-      <w:r>
-        <w:t>Mensaje</w:t>
-      </w:r>
-      <w:r>
-        <w:t xml:space="preserve"> </w:t>
-      </w:r>
-      <w:r>
-        <w:t>exitoso</w:t>
-      </w:r>
-      <w:r>
-        <w:t>.</w:t>
-      </w:r>
-    </w:p>
-    <w:p>
-      <w:pPr>
-        <w:pStyle w:val="NMPParrafo"/>
-        <w:numPr>
-          <w:ilvl w:val="0"/>
-          <w:numId w:val="14"/>
-        </w:numPr>
-      </w:pPr>
-      <w:r>
-        <w:t>Existen elementos.</w:t>
-      </w:r>
-    </w:p>
-    <w:p>
-      <w:pPr>
-        <w:pStyle w:val="NMPParrafo"/>
-        <w:ind w:left="207"/>
-        <w:jc w:val="center"/>
-      </w:pPr>
-      <w:r>
-        <w:rPr>
-          <w:noProof/>
-        </w:rPr>
-        <w:drawing>
-          <wp:inline distT="0" distB="0" distL="0" distR="0" wp14:anchorId="69B2D4AB" wp14:editId="6B6B0158">
-            <wp:extent cx="5624623" cy="1923420"/>
-            <wp:effectExtent l="0" t="0" r="0" b="635"/>
-            <wp:docPr id="27" name="Imagen 27"/>
+          <wp:inline distT="0" distB="0" distL="0" distR="0" wp14:anchorId="6DCA73FC" wp14:editId="7AC17505">
+            <wp:extent cx="6400800" cy="2162175"/>
+            <wp:effectExtent l="0" t="0" r="0" b="9525"/>
+            <wp:docPr id="9" name="Imagen 9"/>
             <wp:cNvGraphicFramePr>
               <a:graphicFrameLocks xmlns:a="http://schemas.openxmlformats.org/drawingml/2006/main" noChangeAspect="1"/>
             </wp:cNvGraphicFramePr>
@@ -5807,7 +5558,7 @@
                   <pic:spPr>
                     <a:xfrm>
                       <a:off x="0" y="0"/>
-                      <a:ext cx="5628270" cy="1924667"/>
+                      <a:ext cx="6400800" cy="2162175"/>
                     </a:xfrm>
                     <a:prstGeom prst="rect">
                       <a:avLst/>
@@ -5822,293 +5573,38 @@
     </w:p>
     <w:p>
       <w:pPr>
-        <w:pStyle w:val="NMPTitulo2"/>
-        <w:numPr>
-          <w:ilvl w:val="0"/>
-          <w:numId w:val="11"/>
-        </w:numPr>
-        <w:ind w:left="567"/>
-        <w:outlineLvl w:val="2"/>
+        <w:pStyle w:val="NMPTitulo3"/>
+        <w:ind w:left="207"/>
+        <w:outlineLvl w:val="9"/>
         <w:rPr>
           <w:color w:val="009999"/>
         </w:rPr>
       </w:pPr>
-      <w:bookmarkStart w:id="8" w:name="_Toc82437661"/>
       <w:r>
         <w:rPr>
           <w:color w:val="009999"/>
         </w:rPr>
-        <w:lastRenderedPageBreak/>
-        <w:t xml:space="preserve">Recuperar partidas - </w:t>
-      </w:r>
-      <w:proofErr w:type="spellStart"/>
-      <w:r>
-        <w:rPr>
-          <w:color w:val="009999"/>
-        </w:rPr>
-        <w:t>SinResultados</w:t>
-      </w:r>
-      <w:proofErr w:type="spellEnd"/>
-      <w:r>
-        <w:rPr>
-          <w:color w:val="009999"/>
-        </w:rPr>
-        <w:t>.</w:t>
-      </w:r>
-      <w:bookmarkEnd w:id="8"/>
-    </w:p>
-    <w:p>
-      <w:pPr>
-        <w:pStyle w:val="NMPTitulo3"/>
-        <w:ind w:left="207"/>
-        <w:outlineLvl w:val="9"/>
-        <w:rPr>
-          <w:color w:val="009999"/>
-        </w:rPr>
-      </w:pPr>
-      <w:r>
-        <w:rPr>
-          <w:color w:val="009999"/>
-        </w:rPr>
-        <w:t>Descripción:</w:t>
-      </w:r>
-    </w:p>
-    <w:p>
-      <w:pPr>
-        <w:pStyle w:val="NMPParrafo"/>
-        <w:ind w:left="207"/>
-      </w:pPr>
-      <w:r>
-        <w:t>Realizar la recuperación de una partida candidata después de su procesamiento para que esta sea procesada por el cliente que realiza la invocación de la operación de recuperar partida.</w:t>
-      </w:r>
-    </w:p>
-    <w:p>
-      <w:pPr>
-        <w:pStyle w:val="NMPParrafo"/>
-        <w:ind w:left="207"/>
-        <w:rPr>
-          <w:b/>
-          <w:bCs/>
-          <w:lang w:val="en-US"/>
-        </w:rPr>
-      </w:pPr>
-      <w:r>
-        <w:rPr>
-          <w:b/>
-          <w:bCs/>
-          <w:lang w:val="en-US"/>
-        </w:rPr>
-        <w:t>Endpoint Desarrollo:</w:t>
-      </w:r>
-    </w:p>
-    <w:p>
-      <w:pPr>
-        <w:ind w:left="207"/>
-        <w:rPr>
-          <w:rStyle w:val="Hipervnculo"/>
-          <w:b/>
-          <w:bCs/>
-          <w:u w:val="none"/>
-          <w:lang w:val="en-US"/>
-        </w:rPr>
-      </w:pPr>
-      <w:r>
-        <w:rPr>
-          <w:b/>
-          <w:bCs/>
-          <w:lang w:val="en-US"/>
-        </w:rPr>
-        <w:t>REST:</w:t>
-      </w:r>
-      <w:r>
-        <w:rPr>
-          <w:lang w:val="en-US"/>
-        </w:rPr>
-        <w:t xml:space="preserve"> </w:t>
-      </w:r>
-      <w:r>
-        <w:rPr>
-          <w:rStyle w:val="Hipervnculo"/>
-          <w:u w:val="none"/>
-          <w:lang w:val="en-US"/>
-        </w:rPr>
-        <w:t>--</w:t>
-      </w:r>
-      <w:r>
-        <w:rPr>
-          <w:rStyle w:val="Hipervnculo"/>
-          <w:b/>
-          <w:bCs/>
-          <w:u w:val="none"/>
-          <w:lang w:val="en-US"/>
-        </w:rPr>
-        <w:t>GET</w:t>
-      </w:r>
-      <w:r>
-        <w:rPr>
-          <w:rStyle w:val="Hipervnculo"/>
-          <w:u w:val="none"/>
-          <w:lang w:val="en-US"/>
-        </w:rPr>
-        <w:t xml:space="preserve"> </w:t>
-      </w:r>
-      <w:r>
-        <w:rPr>
-          <w:rStyle w:val="Hipervnculo"/>
-          <w:b/>
-          <w:bCs/>
-          <w:u w:val="none"/>
-          <w:lang w:val="en-US"/>
-        </w:rPr>
-        <w:t>http://dev1775-ms-intermediario-redis.mybluemix.net/api/partidas/v1/infoprenda?id=1234567</w:t>
-      </w:r>
-    </w:p>
-    <w:p>
-      <w:pPr>
-        <w:ind w:left="207"/>
-        <w:rPr>
-          <w:color w:val="009999"/>
-        </w:rPr>
-      </w:pPr>
-      <w:r>
-        <w:rPr>
-          <w:color w:val="009999"/>
-        </w:rPr>
-        <w:t>Entrada:</w:t>
-      </w:r>
-    </w:p>
-    <w:p>
-      <w:pPr>
-        <w:pStyle w:val="NMPParrafo"/>
-        <w:ind w:left="207"/>
-      </w:pPr>
-      <w:r>
-        <w:t xml:space="preserve">Para realizar la petición se especificaron las cabeceras: canal, </w:t>
-      </w:r>
-      <w:proofErr w:type="spellStart"/>
-      <w:r>
-        <w:rPr>
-          <w:rFonts w:ascii="Helvetica" w:hAnsi="Helvetica"/>
-          <w:color w:val="212121"/>
+        <w:t>Resultados:</w:t>
+      </w:r>
+    </w:p>
+    <w:p>
+      <w:pPr>
+        <w:shd w:val="clear" w:color="auto" w:fill="FFFFFE"/>
+        <w:spacing w:line="240" w:lineRule="atLeast"/>
+        <w:jc w:val="left"/>
+        <w:rPr>
+          <w:rFonts w:ascii="Courier New" w:eastAsia="Times New Roman" w:hAnsi="Courier New" w:cs="Courier New"/>
+          <w:color w:val="000000"/>
           <w:sz w:val="18"/>
           <w:szCs w:val="18"/>
-          <w:shd w:val="clear" w:color="auto" w:fill="FFFFFF"/>
-        </w:rPr>
-        <w:t>UnidadOrganizacional</w:t>
-      </w:r>
-      <w:proofErr w:type="spellEnd"/>
-      <w:r>
-        <w:rPr>
-          <w:rFonts w:ascii="Helvetica" w:hAnsi="Helvetica"/>
-          <w:color w:val="212121"/>
-          <w:sz w:val="18"/>
-          <w:szCs w:val="18"/>
-          <w:shd w:val="clear" w:color="auto" w:fill="FFFFFF"/>
-        </w:rPr>
-        <w:t xml:space="preserve">, Producto, </w:t>
-      </w:r>
-      <w:proofErr w:type="spellStart"/>
-      <w:r>
-        <w:rPr>
-          <w:rFonts w:ascii="Helvetica" w:hAnsi="Helvetica"/>
-          <w:color w:val="212121"/>
-          <w:sz w:val="18"/>
-          <w:szCs w:val="18"/>
-          <w:shd w:val="clear" w:color="auto" w:fill="FFFFFF"/>
-        </w:rPr>
-        <w:t>Operacion</w:t>
-      </w:r>
-      <w:proofErr w:type="spellEnd"/>
-      <w:r>
-        <w:rPr>
-          <w:rFonts w:ascii="Helvetica" w:hAnsi="Helvetica"/>
-          <w:color w:val="212121"/>
-          <w:sz w:val="18"/>
-          <w:szCs w:val="18"/>
-          <w:shd w:val="clear" w:color="auto" w:fill="FFFFFF"/>
-        </w:rPr>
-        <w:t xml:space="preserve">, </w:t>
-      </w:r>
-      <w:proofErr w:type="spellStart"/>
-      <w:r>
-        <w:rPr>
-          <w:rFonts w:ascii="Helvetica" w:hAnsi="Helvetica"/>
-          <w:color w:val="212121"/>
-          <w:sz w:val="18"/>
-          <w:szCs w:val="18"/>
-          <w:shd w:val="clear" w:color="auto" w:fill="FFFFFF"/>
-        </w:rPr>
-        <w:t>Trigger</w:t>
-      </w:r>
-      <w:proofErr w:type="spellEnd"/>
-      <w:r>
-        <w:t xml:space="preserve">, </w:t>
-      </w:r>
-      <w:r>
-        <w:rPr>
-          <w:rFonts w:ascii="Helvetica" w:hAnsi="Helvetica"/>
-          <w:color w:val="212121"/>
-          <w:sz w:val="18"/>
-          <w:szCs w:val="18"/>
-          <w:shd w:val="clear" w:color="auto" w:fill="FFFFFF"/>
-        </w:rPr>
-        <w:t>Evento</w:t>
-      </w:r>
-      <w:r>
-        <w:t xml:space="preserve">, </w:t>
-      </w:r>
-      <w:r>
-        <w:rPr>
-          <w:rFonts w:ascii="Helvetica" w:hAnsi="Helvetica"/>
-          <w:color w:val="212121"/>
-          <w:sz w:val="18"/>
-          <w:szCs w:val="18"/>
-          <w:shd w:val="clear" w:color="auto" w:fill="FFFFFF"/>
-        </w:rPr>
-        <w:t>Folio</w:t>
-      </w:r>
-      <w:r>
-        <w:t>,</w:t>
-      </w:r>
-      <w:r>
-        <w:t xml:space="preserve"> Usuario</w:t>
-      </w:r>
-      <w:r>
-        <w:t xml:space="preserve">, </w:t>
-      </w:r>
-      <w:proofErr w:type="spellStart"/>
-      <w:r>
-        <w:t>NombreUsuario</w:t>
-      </w:r>
-      <w:proofErr w:type="spellEnd"/>
-      <w:r>
-        <w:t xml:space="preserve">, </w:t>
-      </w:r>
-      <w:proofErr w:type="spellStart"/>
-      <w:r>
-        <w:t>idConsumidor</w:t>
-      </w:r>
-      <w:proofErr w:type="spellEnd"/>
-      <w:r>
-        <w:t xml:space="preserve">, </w:t>
-      </w:r>
-      <w:proofErr w:type="spellStart"/>
-      <w:r>
-        <w:t>idDestino</w:t>
-      </w:r>
-      <w:proofErr w:type="spellEnd"/>
-      <w:r>
-        <w:t xml:space="preserve">, </w:t>
-      </w:r>
-      <w:proofErr w:type="spellStart"/>
-      <w:proofErr w:type="gramStart"/>
-      <w:r>
-        <w:t>oauth.bearer</w:t>
-      </w:r>
-      <w:proofErr w:type="spellEnd"/>
-      <w:proofErr w:type="gramEnd"/>
-      <w:r>
-        <w:t>. Esta última con un token recién creado y valido.</w:t>
+          <w:lang w:eastAsia="es-MX"/>
+        </w:rPr>
+      </w:pPr>
+      <w:r>
+        <w:t xml:space="preserve">Con </w:t>
+      </w:r>
+      <w:r>
+        <w:t>la ejecución de la operación debemos recuperar por id la partida candidata para el procesamiento del cliente que ejecuto la operación.</w:t>
       </w:r>
     </w:p>
     <w:p>
@@ -6117,87 +5613,15 @@
         <w:ind w:left="207"/>
       </w:pPr>
       <w:r>
-        <w:t xml:space="preserve"> Como </w:t>
-      </w:r>
-      <w:proofErr w:type="spellStart"/>
-      <w:r>
-        <w:t>query</w:t>
-      </w:r>
-      <w:proofErr w:type="spellEnd"/>
-      <w:r>
-        <w:t xml:space="preserve"> </w:t>
-      </w:r>
-      <w:proofErr w:type="spellStart"/>
-      <w:r>
-        <w:t>param</w:t>
-      </w:r>
-      <w:proofErr w:type="spellEnd"/>
-      <w:r>
-        <w:t xml:space="preserve"> se </w:t>
-      </w:r>
-      <w:proofErr w:type="spellStart"/>
-      <w:r>
-        <w:t>mandarón</w:t>
-      </w:r>
-      <w:proofErr w:type="spellEnd"/>
-      <w:r>
-        <w:t xml:space="preserve"> los </w:t>
-      </w:r>
-      <w:proofErr w:type="spellStart"/>
-      <w:r>
-        <w:t>sisgueintes</w:t>
-      </w:r>
-      <w:proofErr w:type="spellEnd"/>
-      <w:r>
-        <w:t xml:space="preserve"> datos:</w:t>
-      </w:r>
-    </w:p>
-    <w:p>
-      <w:pPr>
-        <w:pStyle w:val="NMPParrafo"/>
-        <w:ind w:left="207"/>
-        <w:rPr>
-          <w:u w:val="single"/>
-        </w:rPr>
-      </w:pPr>
-      <w:r>
-        <w:rPr>
-          <w:rFonts w:ascii="Helvetica" w:hAnsi="Helvetica"/>
-          <w:color w:val="212121"/>
-          <w:sz w:val="18"/>
-          <w:szCs w:val="18"/>
-          <w:shd w:val="clear" w:color="auto" w:fill="FFFFFF"/>
-        </w:rPr>
-        <w:t xml:space="preserve">Id: </w:t>
-      </w:r>
-      <w:r>
-        <w:rPr>
-          <w:rFonts w:ascii="Helvetica" w:hAnsi="Helvetica"/>
-          <w:color w:val="212121"/>
-          <w:sz w:val="18"/>
-          <w:szCs w:val="18"/>
-          <w:shd w:val="clear" w:color="auto" w:fill="FFFFFF"/>
-        </w:rPr>
-        <w:t>Noexiste-1234567</w:t>
-      </w:r>
-    </w:p>
-    <w:p>
-      <w:pPr>
-        <w:ind w:left="207"/>
-        <w:jc w:val="center"/>
-        <w:rPr>
-          <w:u w:val="single"/>
-        </w:rPr>
-      </w:pPr>
-      <w:r>
         <w:rPr>
           <w:noProof/>
         </w:rPr>
+        <w:lastRenderedPageBreak/>
         <w:drawing>
-          <wp:inline distT="0" distB="0" distL="0" distR="0" wp14:anchorId="6B703B56" wp14:editId="5EBDDD9B">
-            <wp:extent cx="6400800" cy="2084070"/>
-            <wp:effectExtent l="0" t="0" r="0" b="0"/>
-            <wp:docPr id="13" name="Imagen 13"/>
+          <wp:inline distT="0" distB="0" distL="0" distR="0" wp14:anchorId="472F765B" wp14:editId="3EE0B76F">
+            <wp:extent cx="6400800" cy="4411345"/>
+            <wp:effectExtent l="0" t="0" r="0" b="8255"/>
+            <wp:docPr id="8" name="Imagen 8"/>
             <wp:cNvGraphicFramePr>
               <a:graphicFrameLocks xmlns:a="http://schemas.openxmlformats.org/drawingml/2006/main" noChangeAspect="1"/>
             </wp:cNvGraphicFramePr>
@@ -6217,7 +5641,7 @@
                   <pic:spPr>
                     <a:xfrm>
                       <a:off x="0" y="0"/>
-                      <a:ext cx="6400800" cy="2084070"/>
+                      <a:ext cx="6400800" cy="4411345"/>
                     </a:xfrm>
                     <a:prstGeom prst="rect">
                       <a:avLst/>
@@ -6232,78 +5656,94 @@
     </w:p>
     <w:p>
       <w:pPr>
-        <w:pStyle w:val="NMPTitulo3"/>
-        <w:ind w:left="207"/>
-        <w:outlineLvl w:val="9"/>
-        <w:rPr>
-          <w:color w:val="009999"/>
-        </w:rPr>
-      </w:pPr>
-      <w:r>
-        <w:rPr>
-          <w:color w:val="009999"/>
-        </w:rPr>
-        <w:t>Resultados:</w:t>
-      </w:r>
-    </w:p>
-    <w:p>
-      <w:pPr>
-        <w:shd w:val="clear" w:color="auto" w:fill="FFFFFE"/>
-        <w:spacing w:line="240" w:lineRule="atLeast"/>
-        <w:jc w:val="left"/>
-        <w:rPr>
-          <w:rFonts w:ascii="Courier New" w:eastAsia="Times New Roman" w:hAnsi="Courier New" w:cs="Courier New"/>
-          <w:color w:val="000000"/>
-          <w:sz w:val="18"/>
-          <w:szCs w:val="18"/>
-          <w:lang w:eastAsia="es-MX"/>
-        </w:rPr>
-      </w:pPr>
-      <w:r>
-        <w:t xml:space="preserve">Con </w:t>
-      </w:r>
-      <w:r>
-        <w:t>la petición se debe retornar la estructura “</w:t>
-      </w:r>
-      <w:proofErr w:type="spellStart"/>
-      <w:r>
-        <w:t>listaPrendasAsociadas</w:t>
-      </w:r>
-      <w:proofErr w:type="spellEnd"/>
-      <w:r>
-        <w:t>”</w:t>
+        <w:pStyle w:val="NMPParrafo"/>
+        <w:ind w:left="207"/>
+      </w:pPr>
+      <w:r>
+        <w:t>Se establecieron una serie de afirmaciones que permiten que el caso cumpla con el resultado requerido. Estas afirmaciones son:</w:t>
+      </w:r>
+    </w:p>
+    <w:p>
+      <w:pPr>
+        <w:pStyle w:val="NMPParrafo"/>
+        <w:numPr>
+          <w:ilvl w:val="0"/>
+          <w:numId w:val="14"/>
+        </w:numPr>
+      </w:pPr>
+      <w:r>
+        <w:t>Consulta correcta.</w:t>
+      </w:r>
+    </w:p>
+    <w:p>
+      <w:pPr>
+        <w:pStyle w:val="NMPParrafo"/>
+        <w:numPr>
+          <w:ilvl w:val="0"/>
+          <w:numId w:val="14"/>
+        </w:numPr>
+      </w:pPr>
+      <w:r>
+        <w:t>Código</w:t>
       </w:r>
       <w:r>
         <w:t xml:space="preserve"> </w:t>
       </w:r>
       <w:r>
-        <w:t>vacía</w:t>
-      </w:r>
-      <w:r>
-        <w:t xml:space="preserve"> además de la estructura de excepción con la leyenda “</w:t>
-      </w:r>
-      <w:r>
-        <w:t>No se encontraron prendas recuperadas candidatas a beneficio Infoprend</w:t>
-      </w:r>
-      <w:r>
-        <w:t>a”</w:t>
+        <w:t>exitoso</w:t>
+      </w:r>
+      <w:r>
+        <w:t>.</w:t>
       </w:r>
     </w:p>
     <w:p>
       <w:pPr>
         <w:pStyle w:val="NMPParrafo"/>
-        <w:ind w:left="207"/>
+        <w:numPr>
+          <w:ilvl w:val="0"/>
+          <w:numId w:val="14"/>
+        </w:numPr>
+      </w:pPr>
+      <w:r>
+        <w:t>Mensaje</w:t>
+      </w:r>
+      <w:r>
+        <w:t xml:space="preserve"> </w:t>
+      </w:r>
+      <w:r>
+        <w:t>exitoso</w:t>
+      </w:r>
+      <w:r>
+        <w:t>.</w:t>
+      </w:r>
+    </w:p>
+    <w:p>
+      <w:pPr>
+        <w:pStyle w:val="NMPParrafo"/>
+        <w:numPr>
+          <w:ilvl w:val="0"/>
+          <w:numId w:val="14"/>
+        </w:numPr>
+      </w:pPr>
+      <w:r>
+        <w:t>Existen elementos.</w:t>
+      </w:r>
+    </w:p>
+    <w:p>
+      <w:pPr>
+        <w:pStyle w:val="NMPParrafo"/>
+        <w:ind w:left="207"/>
+        <w:jc w:val="center"/>
       </w:pPr>
       <w:r>
         <w:rPr>
           <w:noProof/>
         </w:rPr>
-        <w:lastRenderedPageBreak/>
         <w:drawing>
-          <wp:inline distT="0" distB="0" distL="0" distR="0" wp14:anchorId="38285543" wp14:editId="5707007B">
-            <wp:extent cx="6400800" cy="4157980"/>
-            <wp:effectExtent l="0" t="0" r="0" b="0"/>
-            <wp:docPr id="14" name="Imagen 14"/>
+          <wp:inline distT="0" distB="0" distL="0" distR="0" wp14:anchorId="69B2D4AB" wp14:editId="6B6B0158">
+            <wp:extent cx="5624623" cy="1923420"/>
+            <wp:effectExtent l="0" t="0" r="0" b="635"/>
+            <wp:docPr id="27" name="Imagen 27"/>
             <wp:cNvGraphicFramePr>
               <a:graphicFrameLocks xmlns:a="http://schemas.openxmlformats.org/drawingml/2006/main" noChangeAspect="1"/>
             </wp:cNvGraphicFramePr>
@@ -6323,7 +5763,7 @@
                   <pic:spPr>
                     <a:xfrm>
                       <a:off x="0" y="0"/>
-                      <a:ext cx="6400800" cy="4157980"/>
+                      <a:ext cx="5628270" cy="1924667"/>
                     </a:xfrm>
                     <a:prstGeom prst="rect">
                       <a:avLst/>
@@ -6338,84 +5778,382 @@
     </w:p>
     <w:p>
       <w:pPr>
-        <w:pStyle w:val="NMPParrafo"/>
-        <w:ind w:left="207"/>
-      </w:pPr>
-      <w:r>
-        <w:t>Se establecieron una serie de afirmaciones que permiten que el caso cumpla con el resultado requerido. Estas afirmaciones son:</w:t>
-      </w:r>
-    </w:p>
-    <w:p>
-      <w:pPr>
-        <w:pStyle w:val="NMPParrafo"/>
+        <w:pStyle w:val="NMPTitulo2"/>
         <w:numPr>
           <w:ilvl w:val="0"/>
-          <w:numId w:val="14"/>
+          <w:numId w:val="11"/>
         </w:numPr>
-      </w:pPr>
-      <w:r>
-        <w:t>Consulta correcta.</w:t>
+        <w:ind w:left="567"/>
+        <w:outlineLvl w:val="2"/>
+        <w:rPr>
+          <w:color w:val="009999"/>
+        </w:rPr>
+      </w:pPr>
+      <w:bookmarkStart w:id="8" w:name="_Toc82437661"/>
+      <w:r>
+        <w:rPr>
+          <w:color w:val="009999"/>
+        </w:rPr>
+        <w:lastRenderedPageBreak/>
+        <w:t xml:space="preserve">Recuperar partidas - </w:t>
+      </w:r>
+      <w:proofErr w:type="spellStart"/>
+      <w:r>
+        <w:rPr>
+          <w:color w:val="009999"/>
+        </w:rPr>
+        <w:t>SinResultados</w:t>
+      </w:r>
+      <w:proofErr w:type="spellEnd"/>
+      <w:r>
+        <w:rPr>
+          <w:color w:val="009999"/>
+        </w:rPr>
+        <w:t>.</w:t>
+      </w:r>
+      <w:bookmarkEnd w:id="8"/>
+    </w:p>
+    <w:p>
+      <w:pPr>
+        <w:pStyle w:val="NMPTitulo3"/>
+        <w:ind w:left="207"/>
+        <w:outlineLvl w:val="9"/>
+        <w:rPr>
+          <w:color w:val="009999"/>
+        </w:rPr>
+      </w:pPr>
+      <w:r>
+        <w:rPr>
+          <w:color w:val="009999"/>
+        </w:rPr>
+        <w:t>Descripción:</w:t>
       </w:r>
     </w:p>
     <w:p>
       <w:pPr>
         <w:pStyle w:val="NMPParrafo"/>
-        <w:numPr>
-          <w:ilvl w:val="0"/>
-          <w:numId w:val="14"/>
-        </w:numPr>
-      </w:pPr>
-      <w:r>
-        <w:t>Código</w:t>
-      </w:r>
-      <w:r>
-        <w:t xml:space="preserve"> no encontrado.</w:t>
+        <w:ind w:left="207"/>
+      </w:pPr>
+      <w:r>
+        <w:t>Realizar la recuperación de una partida candidata después de su procesamiento para que esta sea procesada por el cliente que realiza la invocación de la operación de recuperar partida.</w:t>
       </w:r>
     </w:p>
     <w:p>
       <w:pPr>
         <w:pStyle w:val="NMPParrafo"/>
-        <w:numPr>
-          <w:ilvl w:val="0"/>
-          <w:numId w:val="14"/>
-        </w:numPr>
-      </w:pPr>
-      <w:r>
-        <w:t>Mensaje si prendas recuperadas.</w:t>
+        <w:ind w:left="207"/>
+        <w:rPr>
+          <w:b/>
+          <w:bCs/>
+          <w:lang w:val="en-US"/>
+        </w:rPr>
+      </w:pPr>
+      <w:r>
+        <w:rPr>
+          <w:b/>
+          <w:bCs/>
+          <w:lang w:val="en-US"/>
+        </w:rPr>
+        <w:t>Endpoint Desarrollo:</w:t>
+      </w:r>
+    </w:p>
+    <w:p>
+      <w:pPr>
+        <w:ind w:left="207"/>
+        <w:rPr>
+          <w:rStyle w:val="Hipervnculo"/>
+          <w:b/>
+          <w:bCs/>
+          <w:u w:val="none"/>
+          <w:lang w:val="en-US"/>
+        </w:rPr>
+      </w:pPr>
+      <w:r>
+        <w:rPr>
+          <w:b/>
+          <w:bCs/>
+          <w:lang w:val="en-US"/>
+        </w:rPr>
+        <w:t>REST:</w:t>
+      </w:r>
+      <w:r>
+        <w:rPr>
+          <w:lang w:val="en-US"/>
+        </w:rPr>
+        <w:t xml:space="preserve"> </w:t>
+      </w:r>
+      <w:r>
+        <w:rPr>
+          <w:rStyle w:val="Hipervnculo"/>
+          <w:u w:val="none"/>
+          <w:lang w:val="en-US"/>
+        </w:rPr>
+        <w:t>--</w:t>
+      </w:r>
+      <w:r>
+        <w:rPr>
+          <w:rStyle w:val="Hipervnculo"/>
+          <w:b/>
+          <w:bCs/>
+          <w:u w:val="none"/>
+          <w:lang w:val="en-US"/>
+        </w:rPr>
+        <w:t>GET</w:t>
+      </w:r>
+      <w:r>
+        <w:rPr>
+          <w:rStyle w:val="Hipervnculo"/>
+          <w:u w:val="none"/>
+          <w:lang w:val="en-US"/>
+        </w:rPr>
+        <w:t xml:space="preserve"> </w:t>
+      </w:r>
+      <w:r>
+        <w:rPr>
+          <w:rStyle w:val="Hipervnculo"/>
+          <w:b/>
+          <w:bCs/>
+          <w:u w:val="none"/>
+          <w:lang w:val="en-US"/>
+        </w:rPr>
+        <w:t>http://dev1775-ms-intermediario-redis.mybluemix.net/api/partidas/v1/infoprenda?id=1234567</w:t>
+      </w:r>
+    </w:p>
+    <w:p>
+      <w:pPr>
+        <w:ind w:left="207"/>
+        <w:rPr>
+          <w:color w:val="009999"/>
+        </w:rPr>
+      </w:pPr>
+      <w:r>
+        <w:rPr>
+          <w:color w:val="009999"/>
+        </w:rPr>
+        <w:t>Entrada:</w:t>
       </w:r>
     </w:p>
     <w:p>
       <w:pPr>
         <w:pStyle w:val="NMPParrafo"/>
-        <w:numPr>
-          <w:ilvl w:val="0"/>
-          <w:numId w:val="14"/>
-        </w:numPr>
-      </w:pPr>
-      <w:r>
-        <w:t>Sin elementos.</w:t>
+        <w:ind w:left="207"/>
+      </w:pPr>
+      <w:r>
+        <w:t xml:space="preserve">Para realizar la petición se especificaron las cabeceras: canal, </w:t>
+      </w:r>
+      <w:proofErr w:type="spellStart"/>
+      <w:r>
+        <w:rPr>
+          <w:rFonts w:ascii="Helvetica" w:hAnsi="Helvetica"/>
+          <w:color w:val="212121"/>
+          <w:sz w:val="18"/>
+          <w:szCs w:val="18"/>
+          <w:shd w:val="clear" w:color="auto" w:fill="FFFFFF"/>
+        </w:rPr>
+        <w:t>UnidadOrganizacional</w:t>
+      </w:r>
+      <w:proofErr w:type="spellEnd"/>
+      <w:r>
+        <w:rPr>
+          <w:rFonts w:ascii="Helvetica" w:hAnsi="Helvetica"/>
+          <w:color w:val="212121"/>
+          <w:sz w:val="18"/>
+          <w:szCs w:val="18"/>
+          <w:shd w:val="clear" w:color="auto" w:fill="FFFFFF"/>
+        </w:rPr>
+        <w:t xml:space="preserve">, Producto, </w:t>
+      </w:r>
+      <w:proofErr w:type="spellStart"/>
+      <w:r>
+        <w:rPr>
+          <w:rFonts w:ascii="Helvetica" w:hAnsi="Helvetica"/>
+          <w:color w:val="212121"/>
+          <w:sz w:val="18"/>
+          <w:szCs w:val="18"/>
+          <w:shd w:val="clear" w:color="auto" w:fill="FFFFFF"/>
+        </w:rPr>
+        <w:t>Operacion</w:t>
+      </w:r>
+      <w:proofErr w:type="spellEnd"/>
+      <w:r>
+        <w:rPr>
+          <w:rFonts w:ascii="Helvetica" w:hAnsi="Helvetica"/>
+          <w:color w:val="212121"/>
+          <w:sz w:val="18"/>
+          <w:szCs w:val="18"/>
+          <w:shd w:val="clear" w:color="auto" w:fill="FFFFFF"/>
+        </w:rPr>
+        <w:t xml:space="preserve">, </w:t>
+      </w:r>
+      <w:proofErr w:type="spellStart"/>
+      <w:r>
+        <w:rPr>
+          <w:rFonts w:ascii="Helvetica" w:hAnsi="Helvetica"/>
+          <w:color w:val="212121"/>
+          <w:sz w:val="18"/>
+          <w:szCs w:val="18"/>
+          <w:shd w:val="clear" w:color="auto" w:fill="FFFFFF"/>
+        </w:rPr>
+        <w:t>Trigger</w:t>
+      </w:r>
+      <w:proofErr w:type="spellEnd"/>
+      <w:r>
+        <w:t xml:space="preserve">, </w:t>
+      </w:r>
+      <w:r>
+        <w:rPr>
+          <w:rFonts w:ascii="Helvetica" w:hAnsi="Helvetica"/>
+          <w:color w:val="212121"/>
+          <w:sz w:val="18"/>
+          <w:szCs w:val="18"/>
+          <w:shd w:val="clear" w:color="auto" w:fill="FFFFFF"/>
+        </w:rPr>
+        <w:t>Evento</w:t>
+      </w:r>
+      <w:r>
+        <w:t xml:space="preserve">, </w:t>
+      </w:r>
+      <w:r>
+        <w:rPr>
+          <w:rFonts w:ascii="Helvetica" w:hAnsi="Helvetica"/>
+          <w:color w:val="212121"/>
+          <w:sz w:val="18"/>
+          <w:szCs w:val="18"/>
+          <w:shd w:val="clear" w:color="auto" w:fill="FFFFFF"/>
+        </w:rPr>
+        <w:t>Folio</w:t>
+      </w:r>
+      <w:r>
+        <w:t>,</w:t>
+      </w:r>
+      <w:r>
+        <w:t xml:space="preserve"> Usuario</w:t>
+      </w:r>
+      <w:r>
+        <w:t xml:space="preserve">, </w:t>
+      </w:r>
+      <w:proofErr w:type="spellStart"/>
+      <w:r>
+        <w:t>NombreUsuario</w:t>
+      </w:r>
+      <w:proofErr w:type="spellEnd"/>
+      <w:r>
+        <w:t xml:space="preserve">, </w:t>
+      </w:r>
+      <w:proofErr w:type="spellStart"/>
+      <w:r>
+        <w:t>idConsumidor</w:t>
+      </w:r>
+      <w:proofErr w:type="spellEnd"/>
+      <w:r>
+        <w:t xml:space="preserve">, </w:t>
+      </w:r>
+      <w:proofErr w:type="spellStart"/>
+      <w:r>
+        <w:t>idDestino</w:t>
+      </w:r>
+      <w:proofErr w:type="spellEnd"/>
+      <w:r>
+        <w:t xml:space="preserve">, </w:t>
+      </w:r>
+      <w:proofErr w:type="spellStart"/>
+      <w:proofErr w:type="gramStart"/>
+      <w:r>
+        <w:t>oauth.bearer</w:t>
+      </w:r>
+      <w:proofErr w:type="spellEnd"/>
+      <w:proofErr w:type="gramEnd"/>
+      <w:r>
+        <w:t>. Esta última con un token recién creado y valido.</w:t>
       </w:r>
     </w:p>
     <w:p>
       <w:pPr>
         <w:pStyle w:val="NMPParrafo"/>
-        <w:ind w:left="927"/>
-      </w:pPr>
+        <w:ind w:left="207"/>
+      </w:pPr>
+      <w:r>
+        <w:t xml:space="preserve"> Como </w:t>
+      </w:r>
+      <w:proofErr w:type="spellStart"/>
+      <w:r>
+        <w:t>query</w:t>
+      </w:r>
+      <w:proofErr w:type="spellEnd"/>
+      <w:r>
+        <w:t xml:space="preserve"> </w:t>
+      </w:r>
+      <w:proofErr w:type="spellStart"/>
+      <w:r>
+        <w:t>param</w:t>
+      </w:r>
+      <w:proofErr w:type="spellEnd"/>
+      <w:r>
+        <w:t xml:space="preserve"> se </w:t>
+      </w:r>
+      <w:proofErr w:type="spellStart"/>
+      <w:r>
+        <w:t>mandarón</w:t>
+      </w:r>
+      <w:proofErr w:type="spellEnd"/>
+      <w:r>
+        <w:t xml:space="preserve"> los </w:t>
+      </w:r>
+      <w:proofErr w:type="spellStart"/>
+      <w:r>
+        <w:t>sisgueintes</w:t>
+      </w:r>
+      <w:proofErr w:type="spellEnd"/>
+      <w:r>
+        <w:t xml:space="preserve"> datos:</w:t>
+      </w:r>
     </w:p>
     <w:p>
       <w:pPr>
         <w:pStyle w:val="NMPParrafo"/>
         <w:ind w:left="207"/>
+        <w:rPr>
+          <w:u w:val="single"/>
+        </w:rPr>
+      </w:pPr>
+      <w:r>
+        <w:rPr>
+          <w:rFonts w:ascii="Helvetica" w:hAnsi="Helvetica"/>
+          <w:color w:val="212121"/>
+          <w:sz w:val="18"/>
+          <w:szCs w:val="18"/>
+          <w:shd w:val="clear" w:color="auto" w:fill="FFFFFF"/>
+        </w:rPr>
+        <w:t xml:space="preserve">Id: </w:t>
+      </w:r>
+      <w:r>
+        <w:rPr>
+          <w:rFonts w:ascii="Helvetica" w:hAnsi="Helvetica"/>
+          <w:color w:val="212121"/>
+          <w:sz w:val="18"/>
+          <w:szCs w:val="18"/>
+          <w:shd w:val="clear" w:color="auto" w:fill="FFFFFF"/>
+        </w:rPr>
+        <w:t>Noexiste-1234567</w:t>
+      </w:r>
+    </w:p>
+    <w:p>
+      <w:pPr>
+        <w:ind w:left="207"/>
+        <w:jc w:val="center"/>
+        <w:rPr>
+          <w:u w:val="single"/>
+        </w:rPr>
       </w:pPr>
       <w:r>
         <w:rPr>
           <w:noProof/>
         </w:rPr>
         <w:drawing>
-          <wp:inline distT="0" distB="0" distL="0" distR="0" wp14:anchorId="3A0DE692" wp14:editId="1BCD878C">
-            <wp:extent cx="5507665" cy="1856651"/>
+          <wp:inline distT="0" distB="0" distL="0" distR="0" wp14:anchorId="6B703B56" wp14:editId="5EBDDD9B">
+            <wp:extent cx="6400800" cy="2084070"/>
             <wp:effectExtent l="0" t="0" r="0" b="0"/>
-            <wp:docPr id="28" name="Imagen 28"/>
+            <wp:docPr id="13" name="Imagen 13"/>
             <wp:cNvGraphicFramePr>
               <a:graphicFrameLocks xmlns:a="http://schemas.openxmlformats.org/drawingml/2006/main" noChangeAspect="1"/>
             </wp:cNvGraphicFramePr>
@@ -6435,7 +6173,7 @@
                   <pic:spPr>
                     <a:xfrm>
                       <a:off x="0" y="0"/>
-                      <a:ext cx="5513727" cy="1858695"/>
+                      <a:ext cx="6400800" cy="2084070"/>
                     </a:xfrm>
                     <a:prstGeom prst="rect">
                       <a:avLst/>
@@ -6450,200 +6188,78 @@
     </w:p>
     <w:p>
       <w:pPr>
+        <w:pStyle w:val="NMPTitulo3"/>
+        <w:ind w:left="207"/>
+        <w:outlineLvl w:val="9"/>
+        <w:rPr>
+          <w:color w:val="009999"/>
+        </w:rPr>
+      </w:pPr>
+      <w:r>
+        <w:rPr>
+          <w:color w:val="009999"/>
+        </w:rPr>
+        <w:t>Resultados:</w:t>
+      </w:r>
+    </w:p>
+    <w:p>
+      <w:pPr>
+        <w:shd w:val="clear" w:color="auto" w:fill="FFFFFE"/>
+        <w:spacing w:line="240" w:lineRule="atLeast"/>
+        <w:jc w:val="left"/>
+        <w:rPr>
+          <w:rFonts w:ascii="Courier New" w:eastAsia="Times New Roman" w:hAnsi="Courier New" w:cs="Courier New"/>
+          <w:color w:val="000000"/>
+          <w:sz w:val="18"/>
+          <w:szCs w:val="18"/>
+          <w:lang w:eastAsia="es-MX"/>
+        </w:rPr>
+      </w:pPr>
+      <w:r>
+        <w:t xml:space="preserve">Con </w:t>
+      </w:r>
+      <w:r>
+        <w:t>la petición se debe retornar la estructura “</w:t>
+      </w:r>
+      <w:proofErr w:type="spellStart"/>
+      <w:r>
+        <w:t>listaPrendasAsociadas</w:t>
+      </w:r>
+      <w:proofErr w:type="spellEnd"/>
+      <w:r>
+        <w:t>”</w:t>
+      </w:r>
+      <w:r>
+        <w:t xml:space="preserve"> </w:t>
+      </w:r>
+      <w:r>
+        <w:t>vacía</w:t>
+      </w:r>
+      <w:r>
+        <w:t xml:space="preserve"> además de la estructura de excepción con la leyenda “</w:t>
+      </w:r>
+      <w:r>
+        <w:t>No se encontraron prendas recuperadas candidatas a beneficio Infoprend</w:t>
+      </w:r>
+      <w:r>
+        <w:t>a”</w:t>
+      </w:r>
+    </w:p>
+    <w:p>
+      <w:pPr>
         <w:pStyle w:val="NMPParrafo"/>
         <w:ind w:left="207"/>
       </w:pPr>
-    </w:p>
-    <w:p>
-      <w:pPr>
-        <w:pStyle w:val="NMPTitulo2"/>
-        <w:numPr>
-          <w:ilvl w:val="0"/>
-          <w:numId w:val="11"/>
-        </w:numPr>
-        <w:ind w:left="567"/>
-        <w:outlineLvl w:val="2"/>
-        <w:rPr>
-          <w:color w:val="009999"/>
-        </w:rPr>
-      </w:pPr>
-      <w:bookmarkStart w:id="9" w:name="_Toc82437662"/>
-      <w:r>
-        <w:rPr>
-          <w:color w:val="009999"/>
+      <w:r>
+        <w:rPr>
+          <w:noProof/>
         </w:rPr>
         <w:lastRenderedPageBreak/>
-        <w:t>Entpoint - No existente</w:t>
-      </w:r>
-      <w:bookmarkEnd w:id="9"/>
-    </w:p>
-    <w:p>
-      <w:pPr>
-        <w:pStyle w:val="NMPTitulo3"/>
-        <w:ind w:left="207"/>
-        <w:outlineLvl w:val="9"/>
-        <w:rPr>
-          <w:color w:val="009999"/>
-        </w:rPr>
-      </w:pPr>
-      <w:r>
-        <w:rPr>
-          <w:color w:val="009999"/>
-        </w:rPr>
-        <w:t>Descripción:</w:t>
-      </w:r>
-    </w:p>
-    <w:p>
-      <w:pPr>
-        <w:pStyle w:val="NMPParrafo"/>
-        <w:ind w:left="207"/>
-      </w:pPr>
-      <w:r>
-        <w:t xml:space="preserve">Solicitud hacia un entpoint mal formado o </w:t>
-      </w:r>
-      <w:proofErr w:type="spellStart"/>
-      <w:r>
-        <w:t>inexixtente</w:t>
-      </w:r>
-      <w:proofErr w:type="spellEnd"/>
-      <w:r>
-        <w:t>.</w:t>
-      </w:r>
-    </w:p>
-    <w:p>
-      <w:pPr>
-        <w:pStyle w:val="NMPParrafo"/>
-        <w:ind w:left="207"/>
-        <w:rPr>
-          <w:b/>
-          <w:bCs/>
-          <w:lang w:val="en-US"/>
-        </w:rPr>
-      </w:pPr>
-      <w:r>
-        <w:rPr>
-          <w:b/>
-          <w:bCs/>
-          <w:lang w:val="en-US"/>
-        </w:rPr>
-        <w:t>Endpoint Desarrollo:</w:t>
-      </w:r>
-    </w:p>
-    <w:p>
-      <w:pPr>
-        <w:ind w:left="207"/>
-        <w:rPr>
-          <w:rStyle w:val="Hipervnculo"/>
-          <w:b/>
-          <w:bCs/>
-          <w:u w:val="none"/>
-          <w:lang w:val="en-US"/>
-        </w:rPr>
-      </w:pPr>
-      <w:r>
-        <w:rPr>
-          <w:b/>
-          <w:bCs/>
-          <w:lang w:val="en-US"/>
-        </w:rPr>
-        <w:t>REST:</w:t>
-      </w:r>
-      <w:r>
-        <w:rPr>
-          <w:lang w:val="en-US"/>
-        </w:rPr>
-        <w:t xml:space="preserve"> </w:t>
-      </w:r>
-      <w:r>
-        <w:rPr>
-          <w:rStyle w:val="Hipervnculo"/>
-          <w:u w:val="none"/>
-          <w:lang w:val="en-US"/>
-        </w:rPr>
-        <w:t>--</w:t>
-      </w:r>
-      <w:r>
-        <w:rPr>
-          <w:rStyle w:val="Hipervnculo"/>
-          <w:b/>
-          <w:bCs/>
-          <w:u w:val="none"/>
-          <w:lang w:val="en-US"/>
-        </w:rPr>
-        <w:t>GET</w:t>
-      </w:r>
-      <w:r>
-        <w:rPr>
-          <w:rStyle w:val="Hipervnculo"/>
-          <w:u w:val="none"/>
-          <w:lang w:val="en-US"/>
-        </w:rPr>
-        <w:t xml:space="preserve"> </w:t>
-      </w:r>
-      <w:r>
-        <w:rPr>
-          <w:rStyle w:val="Hipervnculo"/>
-          <w:b/>
-          <w:bCs/>
-          <w:u w:val="none"/>
-          <w:lang w:val="en-US"/>
-        </w:rPr>
-        <w:t>http://dev1775-ms-intermediario-redis.mybluemix.net/api/partidas/v1/infoprendaNoexite</w:t>
-      </w:r>
-    </w:p>
-    <w:p>
-      <w:pPr>
-        <w:ind w:left="207"/>
-        <w:rPr>
-          <w:color w:val="009999"/>
-        </w:rPr>
-      </w:pPr>
-      <w:r>
-        <w:rPr>
-          <w:color w:val="009999"/>
-        </w:rPr>
-        <w:t>Entrada:</w:t>
-      </w:r>
-    </w:p>
-    <w:p>
-      <w:pPr>
-        <w:ind w:left="207"/>
-        <w:rPr>
-          <w:color w:val="009999"/>
-        </w:rPr>
-      </w:pPr>
-      <w:r>
-        <w:rPr>
-          <w:color w:val="009999"/>
-        </w:rPr>
-        <w:t>N/A</w:t>
-      </w:r>
-    </w:p>
-    <w:p>
-      <w:pPr>
-        <w:ind w:left="207"/>
-        <w:rPr>
-          <w:color w:val="009999"/>
-        </w:rPr>
-      </w:pPr>
-    </w:p>
-    <w:p>
-      <w:pPr>
-        <w:ind w:left="207"/>
-        <w:jc w:val="center"/>
-        <w:rPr>
-          <w:u w:val="single"/>
-        </w:rPr>
-      </w:pPr>
-      <w:r>
-        <w:rPr>
-          <w:noProof/>
-        </w:rPr>
         <w:drawing>
-          <wp:inline distT="0" distB="0" distL="0" distR="0" wp14:anchorId="42205750" wp14:editId="3C164C27">
-            <wp:extent cx="6400800" cy="2564765"/>
-            <wp:effectExtent l="0" t="0" r="0" b="6985"/>
-            <wp:docPr id="16" name="Imagen 16"/>
+          <wp:inline distT="0" distB="0" distL="0" distR="0" wp14:anchorId="38285543" wp14:editId="5707007B">
+            <wp:extent cx="6400800" cy="4157980"/>
+            <wp:effectExtent l="0" t="0" r="0" b="0"/>
+            <wp:docPr id="14" name="Imagen 14"/>
             <wp:cNvGraphicFramePr>
               <a:graphicFrameLocks xmlns:a="http://schemas.openxmlformats.org/drawingml/2006/main" noChangeAspect="1"/>
             </wp:cNvGraphicFramePr>
@@ -6663,7 +6279,7 @@
                   <pic:spPr>
                     <a:xfrm>
                       <a:off x="0" y="0"/>
-                      <a:ext cx="6400800" cy="2564765"/>
+                      <a:ext cx="6400800" cy="4157980"/>
                     </a:xfrm>
                     <a:prstGeom prst="rect">
                       <a:avLst/>
@@ -6678,58 +6294,84 @@
     </w:p>
     <w:p>
       <w:pPr>
-        <w:pStyle w:val="NMPTitulo3"/>
-        <w:ind w:left="207"/>
-        <w:outlineLvl w:val="9"/>
-        <w:rPr>
-          <w:color w:val="009999"/>
-        </w:rPr>
-      </w:pPr>
-      <w:r>
-        <w:rPr>
-          <w:color w:val="009999"/>
-        </w:rPr>
-        <w:t>Resultados:</w:t>
-      </w:r>
-    </w:p>
-    <w:p>
-      <w:pPr>
-        <w:shd w:val="clear" w:color="auto" w:fill="FFFFFE"/>
-        <w:spacing w:line="240" w:lineRule="atLeast"/>
-        <w:jc w:val="left"/>
-        <w:rPr>
-          <w:rFonts w:ascii="Courier New" w:eastAsia="Times New Roman" w:hAnsi="Courier New" w:cs="Courier New"/>
-          <w:color w:val="000000"/>
-          <w:sz w:val="18"/>
-          <w:szCs w:val="18"/>
-          <w:lang w:eastAsia="es-MX"/>
-        </w:rPr>
-      </w:pPr>
-      <w:r>
-        <w:t>El error por recurso no existente es manejado correctamente por la integración con un código de error generado por la aplicación.</w:t>
-      </w:r>
-    </w:p>
-    <w:p>
-      <w:pPr>
         <w:pStyle w:val="NMPParrafo"/>
         <w:ind w:left="207"/>
       </w:pPr>
+      <w:r>
+        <w:t>Se establecieron una serie de afirmaciones que permiten que el caso cumpla con el resultado requerido. Estas afirmaciones son:</w:t>
+      </w:r>
     </w:p>
     <w:p>
       <w:pPr>
         <w:pStyle w:val="NMPParrafo"/>
+        <w:numPr>
+          <w:ilvl w:val="0"/>
+          <w:numId w:val="14"/>
+        </w:numPr>
+      </w:pPr>
+      <w:r>
+        <w:t>Consulta correcta.</w:t>
+      </w:r>
+    </w:p>
+    <w:p>
+      <w:pPr>
+        <w:pStyle w:val="NMPParrafo"/>
+        <w:numPr>
+          <w:ilvl w:val="0"/>
+          <w:numId w:val="14"/>
+        </w:numPr>
+      </w:pPr>
+      <w:r>
+        <w:t>Código</w:t>
+      </w:r>
+      <w:r>
+        <w:t xml:space="preserve"> no encontrado.</w:t>
+      </w:r>
+    </w:p>
+    <w:p>
+      <w:pPr>
+        <w:pStyle w:val="NMPParrafo"/>
+        <w:numPr>
+          <w:ilvl w:val="0"/>
+          <w:numId w:val="14"/>
+        </w:numPr>
+      </w:pPr>
+      <w:r>
+        <w:t>Mensaje si prendas recuperadas.</w:t>
+      </w:r>
+    </w:p>
+    <w:p>
+      <w:pPr>
+        <w:pStyle w:val="NMPParrafo"/>
+        <w:numPr>
+          <w:ilvl w:val="0"/>
+          <w:numId w:val="14"/>
+        </w:numPr>
+      </w:pPr>
+      <w:r>
+        <w:t>Sin elementos.</w:t>
+      </w:r>
+    </w:p>
+    <w:p>
+      <w:pPr>
+        <w:pStyle w:val="NMPParrafo"/>
+        <w:ind w:left="927"/>
+      </w:pPr>
+    </w:p>
+    <w:p>
+      <w:pPr>
+        <w:pStyle w:val="NMPParrafo"/>
         <w:ind w:left="207"/>
       </w:pPr>
       <w:r>
         <w:rPr>
           <w:noProof/>
         </w:rPr>
-        <w:lastRenderedPageBreak/>
         <w:drawing>
-          <wp:inline distT="0" distB="0" distL="0" distR="0" wp14:anchorId="5929DA42" wp14:editId="325B37D1">
-            <wp:extent cx="6400800" cy="3267075"/>
-            <wp:effectExtent l="0" t="0" r="0" b="9525"/>
-            <wp:docPr id="17" name="Imagen 17"/>
+          <wp:inline distT="0" distB="0" distL="0" distR="0" wp14:anchorId="3A0DE692" wp14:editId="1BCD878C">
+            <wp:extent cx="5507665" cy="1856651"/>
+            <wp:effectExtent l="0" t="0" r="0" b="0"/>
+            <wp:docPr id="28" name="Imagen 28"/>
             <wp:cNvGraphicFramePr>
               <a:graphicFrameLocks xmlns:a="http://schemas.openxmlformats.org/drawingml/2006/main" noChangeAspect="1"/>
             </wp:cNvGraphicFramePr>
@@ -6749,7 +6391,7 @@
                   <pic:spPr>
                     <a:xfrm>
                       <a:off x="0" y="0"/>
-                      <a:ext cx="6400800" cy="3267075"/>
+                      <a:ext cx="5513727" cy="1858695"/>
                     </a:xfrm>
                     <a:prstGeom prst="rect">
                       <a:avLst/>
@@ -6767,69 +6409,197 @@
         <w:pStyle w:val="NMPParrafo"/>
         <w:ind w:left="207"/>
       </w:pPr>
-      <w:r>
-        <w:t>Se establecieron una serie de afirmaciones que permiten que el caso cumpla con el resultado requerido. Estas afirmaciones son:</w:t>
-      </w:r>
-    </w:p>
-    <w:p>
-      <w:pPr>
-        <w:pStyle w:val="NMPParrafo"/>
+    </w:p>
+    <w:p>
+      <w:pPr>
+        <w:pStyle w:val="NMPTitulo2"/>
         <w:numPr>
           <w:ilvl w:val="0"/>
-          <w:numId w:val="14"/>
+          <w:numId w:val="11"/>
         </w:numPr>
-      </w:pPr>
-      <w:r>
-        <w:t>Código</w:t>
-      </w:r>
-      <w:r>
-        <w:t xml:space="preserve"> de respuesta debe ser 404.</w:t>
+        <w:ind w:left="567"/>
+        <w:outlineLvl w:val="2"/>
+        <w:rPr>
+          <w:color w:val="009999"/>
+        </w:rPr>
+      </w:pPr>
+      <w:bookmarkStart w:id="9" w:name="_Toc82437662"/>
+      <w:r>
+        <w:rPr>
+          <w:color w:val="009999"/>
+        </w:rPr>
+        <w:lastRenderedPageBreak/>
+        <w:t>Entpoint - No existente</w:t>
+      </w:r>
+      <w:bookmarkEnd w:id="9"/>
+    </w:p>
+    <w:p>
+      <w:pPr>
+        <w:pStyle w:val="NMPTitulo3"/>
+        <w:ind w:left="207"/>
+        <w:outlineLvl w:val="9"/>
+        <w:rPr>
+          <w:color w:val="009999"/>
+        </w:rPr>
+      </w:pPr>
+      <w:r>
+        <w:rPr>
+          <w:color w:val="009999"/>
+        </w:rPr>
+        <w:t>Descripción:</w:t>
       </w:r>
     </w:p>
     <w:p>
       <w:pPr>
         <w:pStyle w:val="NMPParrafo"/>
-        <w:numPr>
-          <w:ilvl w:val="0"/>
-          <w:numId w:val="14"/>
-        </w:numPr>
-      </w:pPr>
-      <w:r>
-        <w:t>Código</w:t>
-      </w:r>
-      <w:r>
-        <w:t xml:space="preserve"> no recurso no existente.</w:t>
+        <w:ind w:left="207"/>
+      </w:pPr>
+      <w:r>
+        <w:t xml:space="preserve">Solicitud hacia un entpoint mal formado o </w:t>
+      </w:r>
+      <w:proofErr w:type="spellStart"/>
+      <w:r>
+        <w:t>inexixtente</w:t>
+      </w:r>
+      <w:proofErr w:type="spellEnd"/>
+      <w:r>
+        <w:t>.</w:t>
       </w:r>
     </w:p>
     <w:p>
       <w:pPr>
         <w:pStyle w:val="NMPParrafo"/>
-        <w:numPr>
-          <w:ilvl w:val="0"/>
-          <w:numId w:val="14"/>
-        </w:numPr>
-      </w:pPr>
-      <w:r>
-        <w:t>Mensaje</w:t>
-      </w:r>
-      <w:r>
-        <w:t xml:space="preserve"> si resultados.</w:t>
-      </w:r>
-    </w:p>
-    <w:p>
-      <w:pPr>
-        <w:pStyle w:val="NMPParrafo"/>
-        <w:ind w:left="207"/>
+        <w:ind w:left="207"/>
+        <w:rPr>
+          <w:b/>
+          <w:bCs/>
+          <w:lang w:val="en-US"/>
+        </w:rPr>
+      </w:pPr>
+      <w:r>
+        <w:rPr>
+          <w:b/>
+          <w:bCs/>
+          <w:lang w:val="en-US"/>
+        </w:rPr>
+        <w:t>Endpoint Desarrollo:</w:t>
+      </w:r>
+    </w:p>
+    <w:p>
+      <w:pPr>
+        <w:ind w:left="207"/>
+        <w:rPr>
+          <w:rStyle w:val="Hipervnculo"/>
+          <w:b/>
+          <w:bCs/>
+          <w:u w:val="none"/>
+          <w:lang w:val="en-US"/>
+        </w:rPr>
+      </w:pPr>
+      <w:r>
+        <w:rPr>
+          <w:b/>
+          <w:bCs/>
+          <w:lang w:val="en-US"/>
+        </w:rPr>
+        <w:t>REST:</w:t>
+      </w:r>
+      <w:r>
+        <w:rPr>
+          <w:lang w:val="en-US"/>
+        </w:rPr>
+        <w:t xml:space="preserve"> </w:t>
+      </w:r>
+      <w:r>
+        <w:rPr>
+          <w:rStyle w:val="Hipervnculo"/>
+          <w:u w:val="none"/>
+          <w:lang w:val="en-US"/>
+        </w:rPr>
+        <w:t>--</w:t>
+      </w:r>
+      <w:r>
+        <w:rPr>
+          <w:rStyle w:val="Hipervnculo"/>
+          <w:b/>
+          <w:bCs/>
+          <w:u w:val="none"/>
+          <w:lang w:val="en-US"/>
+        </w:rPr>
+        <w:t>GET</w:t>
+      </w:r>
+      <w:r>
+        <w:rPr>
+          <w:rStyle w:val="Hipervnculo"/>
+          <w:u w:val="none"/>
+          <w:lang w:val="en-US"/>
+        </w:rPr>
+        <w:t xml:space="preserve"> </w:t>
+      </w:r>
+      <w:r>
+        <w:rPr>
+          <w:rStyle w:val="Hipervnculo"/>
+          <w:b/>
+          <w:bCs/>
+          <w:u w:val="none"/>
+          <w:lang w:val="en-US"/>
+        </w:rPr>
+        <w:t>http://dev1775-ms-intermediario-redis.mybluemix.net/api/partidas/v1/infoprendaNoexite</w:t>
+      </w:r>
+    </w:p>
+    <w:p>
+      <w:pPr>
+        <w:ind w:left="207"/>
+        <w:rPr>
+          <w:color w:val="009999"/>
+        </w:rPr>
+      </w:pPr>
+      <w:r>
+        <w:rPr>
+          <w:color w:val="009999"/>
+        </w:rPr>
+        <w:t>Entrada:</w:t>
+      </w:r>
+    </w:p>
+    <w:p>
+      <w:pPr>
+        <w:ind w:left="207"/>
+        <w:rPr>
+          <w:color w:val="009999"/>
+        </w:rPr>
+      </w:pPr>
+      <w:r>
+        <w:rPr>
+          <w:color w:val="009999"/>
+        </w:rPr>
+        <w:t>N/A</w:t>
+      </w:r>
+    </w:p>
+    <w:p>
+      <w:pPr>
+        <w:ind w:left="207"/>
+        <w:rPr>
+          <w:color w:val="009999"/>
+        </w:rPr>
+      </w:pPr>
+    </w:p>
+    <w:p>
+      <w:pPr>
+        <w:ind w:left="207"/>
+        <w:jc w:val="center"/>
+        <w:rPr>
+          <w:u w:val="single"/>
+        </w:rPr>
       </w:pPr>
       <w:r>
         <w:rPr>
           <w:noProof/>
         </w:rPr>
         <w:drawing>
-          <wp:inline distT="0" distB="0" distL="0" distR="0" wp14:anchorId="612F2F4C" wp14:editId="5C99EBC7">
-            <wp:extent cx="6400800" cy="1838960"/>
-            <wp:effectExtent l="0" t="0" r="0" b="8890"/>
-            <wp:docPr id="29" name="Imagen 29"/>
+          <wp:inline distT="0" distB="0" distL="0" distR="0" wp14:anchorId="42205750" wp14:editId="3C164C27">
+            <wp:extent cx="6400800" cy="2564765"/>
+            <wp:effectExtent l="0" t="0" r="0" b="6985"/>
+            <wp:docPr id="16" name="Imagen 16"/>
             <wp:cNvGraphicFramePr>
               <a:graphicFrameLocks xmlns:a="http://schemas.openxmlformats.org/drawingml/2006/main" noChangeAspect="1"/>
             </wp:cNvGraphicFramePr>
@@ -6849,7 +6619,7 @@
                   <pic:spPr>
                     <a:xfrm>
                       <a:off x="0" y="0"/>
-                      <a:ext cx="6400800" cy="1838960"/>
+                      <a:ext cx="6400800" cy="2564765"/>
                     </a:xfrm>
                     <a:prstGeom prst="rect">
                       <a:avLst/>
@@ -6864,198 +6634,58 @@
     </w:p>
     <w:p>
       <w:pPr>
+        <w:pStyle w:val="NMPTitulo3"/>
+        <w:ind w:left="207"/>
+        <w:outlineLvl w:val="9"/>
+        <w:rPr>
+          <w:color w:val="009999"/>
+        </w:rPr>
+      </w:pPr>
+      <w:r>
+        <w:rPr>
+          <w:color w:val="009999"/>
+        </w:rPr>
+        <w:t>Resultados:</w:t>
+      </w:r>
+    </w:p>
+    <w:p>
+      <w:pPr>
+        <w:shd w:val="clear" w:color="auto" w:fill="FFFFFE"/>
+        <w:spacing w:line="240" w:lineRule="atLeast"/>
+        <w:jc w:val="left"/>
+        <w:rPr>
+          <w:rFonts w:ascii="Courier New" w:eastAsia="Times New Roman" w:hAnsi="Courier New" w:cs="Courier New"/>
+          <w:color w:val="000000"/>
+          <w:sz w:val="18"/>
+          <w:szCs w:val="18"/>
+          <w:lang w:eastAsia="es-MX"/>
+        </w:rPr>
+      </w:pPr>
+      <w:r>
+        <w:t>El error por recurso no existente es manejado correctamente por la integración con un código de error generado por la aplicación.</w:t>
+      </w:r>
+    </w:p>
+    <w:p>
+      <w:pPr>
         <w:pStyle w:val="NMPParrafo"/>
         <w:ind w:left="207"/>
       </w:pPr>
     </w:p>
     <w:p>
       <w:pPr>
-        <w:jc w:val="left"/>
-      </w:pPr>
-      <w:r>
-        <w:br w:type="page"/>
-      </w:r>
-    </w:p>
-    <w:p>
-      <w:pPr>
-        <w:pStyle w:val="NMPTitulo2"/>
-        <w:numPr>
-          <w:ilvl w:val="0"/>
-          <w:numId w:val="11"/>
-        </w:numPr>
-        <w:ind w:left="567"/>
-        <w:outlineLvl w:val="2"/>
-        <w:rPr>
-          <w:color w:val="009999"/>
-        </w:rPr>
-      </w:pPr>
-      <w:bookmarkStart w:id="10" w:name="_Toc82437663"/>
-      <w:proofErr w:type="spellStart"/>
-      <w:r>
-        <w:rPr>
-          <w:color w:val="009999"/>
+        <w:pStyle w:val="NMPParrafo"/>
+        <w:ind w:left="207"/>
+      </w:pPr>
+      <w:r>
+        <w:rPr>
+          <w:noProof/>
         </w:rPr>
         <w:lastRenderedPageBreak/>
-        <w:t>HealthCheck</w:t>
-      </w:r>
-      <w:bookmarkEnd w:id="10"/>
-      <w:proofErr w:type="spellEnd"/>
-    </w:p>
-    <w:p>
-      <w:pPr>
-        <w:pStyle w:val="NMPTitulo3"/>
-        <w:ind w:left="207"/>
-        <w:outlineLvl w:val="9"/>
-        <w:rPr>
-          <w:color w:val="009999"/>
-        </w:rPr>
-      </w:pPr>
-      <w:r>
-        <w:rPr>
-          <w:color w:val="009999"/>
-        </w:rPr>
-        <w:t>Descripción:</w:t>
-      </w:r>
-    </w:p>
-    <w:p>
-      <w:pPr>
-        <w:pStyle w:val="NMPParrafo"/>
-        <w:ind w:left="207"/>
-      </w:pPr>
-      <w:r>
-        <w:t xml:space="preserve">Recurso expuesto para revisar el estatus de ms mediante una operación </w:t>
-      </w:r>
-      <w:r>
-        <w:t>idempotente</w:t>
-      </w:r>
-      <w:r>
-        <w:t>.</w:t>
-      </w:r>
-    </w:p>
-    <w:p>
-      <w:pPr>
-        <w:pStyle w:val="NMPParrafo"/>
-        <w:ind w:left="207"/>
-        <w:rPr>
-          <w:b/>
-          <w:bCs/>
-          <w:lang w:val="en-US"/>
-        </w:rPr>
-      </w:pPr>
-      <w:r>
-        <w:rPr>
-          <w:b/>
-          <w:bCs/>
-          <w:lang w:val="en-US"/>
-        </w:rPr>
-        <w:t>Endpoint Desarrollo:</w:t>
-      </w:r>
-    </w:p>
-    <w:p>
-      <w:pPr>
-        <w:ind w:left="207"/>
-        <w:rPr>
-          <w:rStyle w:val="Hipervnculo"/>
-          <w:b/>
-          <w:bCs/>
-          <w:u w:val="none"/>
-          <w:lang w:val="en-US"/>
-        </w:rPr>
-      </w:pPr>
-      <w:r>
-        <w:rPr>
-          <w:b/>
-          <w:bCs/>
-          <w:lang w:val="en-US"/>
-        </w:rPr>
-        <w:t>REST:</w:t>
-      </w:r>
-      <w:r>
-        <w:rPr>
-          <w:lang w:val="en-US"/>
-        </w:rPr>
-        <w:t xml:space="preserve"> </w:t>
-      </w:r>
-      <w:r>
-        <w:rPr>
-          <w:rStyle w:val="Hipervnculo"/>
-          <w:u w:val="none"/>
-          <w:lang w:val="en-US"/>
-        </w:rPr>
-        <w:t>--</w:t>
-      </w:r>
-      <w:r>
-        <w:rPr>
-          <w:rStyle w:val="Hipervnculo"/>
-          <w:b/>
-          <w:bCs/>
-          <w:u w:val="none"/>
-          <w:lang w:val="en-US"/>
-        </w:rPr>
-        <w:t>GET</w:t>
-      </w:r>
-      <w:r>
-        <w:rPr>
-          <w:rStyle w:val="Hipervnculo"/>
-          <w:u w:val="none"/>
-          <w:lang w:val="en-US"/>
-        </w:rPr>
-        <w:t xml:space="preserve"> </w:t>
-      </w:r>
-      <w:r>
-        <w:rPr>
-          <w:rStyle w:val="Hipervnculo"/>
-          <w:b/>
-          <w:bCs/>
-          <w:u w:val="none"/>
-          <w:lang w:val="en-US"/>
-        </w:rPr>
-        <w:t>http://dev1775-ms-intermediario-redis.mybluemix.net/api/partidas/v1/</w:t>
-      </w:r>
-    </w:p>
-    <w:p>
-      <w:pPr>
-        <w:ind w:left="207"/>
-        <w:rPr>
-          <w:color w:val="009999"/>
-        </w:rPr>
-      </w:pPr>
-      <w:r>
-        <w:rPr>
-          <w:color w:val="009999"/>
-        </w:rPr>
-        <w:t>Entrada:</w:t>
-      </w:r>
-    </w:p>
-    <w:p>
-      <w:pPr>
-        <w:pStyle w:val="NMPParrafo"/>
-        <w:ind w:left="207"/>
-      </w:pPr>
-      <w:r>
-        <w:t xml:space="preserve">Para </w:t>
-      </w:r>
-      <w:r>
-        <w:t>realizar esta operación no es necesario agregar cabeceras a la petición.</w:t>
-      </w:r>
-    </w:p>
-    <w:p>
-      <w:pPr>
-        <w:ind w:left="207"/>
-        <w:jc w:val="center"/>
-        <w:rPr>
-          <w:u w:val="single"/>
-        </w:rPr>
-      </w:pPr>
-      <w:r>
-        <w:rPr>
-          <w:noProof/>
-        </w:rPr>
         <w:drawing>
-          <wp:inline distT="0" distB="0" distL="0" distR="0" wp14:anchorId="622A2491" wp14:editId="347069B5">
-            <wp:extent cx="6400800" cy="2313940"/>
-            <wp:effectExtent l="0" t="0" r="0" b="0"/>
-            <wp:docPr id="19" name="Imagen 19"/>
+          <wp:inline distT="0" distB="0" distL="0" distR="0" wp14:anchorId="5929DA42" wp14:editId="325B37D1">
+            <wp:extent cx="6400800" cy="3267075"/>
+            <wp:effectExtent l="0" t="0" r="0" b="9525"/>
+            <wp:docPr id="17" name="Imagen 17"/>
             <wp:cNvGraphicFramePr>
               <a:graphicFrameLocks xmlns:a="http://schemas.openxmlformats.org/drawingml/2006/main" noChangeAspect="1"/>
             </wp:cNvGraphicFramePr>
@@ -7075,7 +6705,7 @@
                   <pic:spPr>
                     <a:xfrm>
                       <a:off x="0" y="0"/>
-                      <a:ext cx="6400800" cy="2313940"/>
+                      <a:ext cx="6400800" cy="3267075"/>
                     </a:xfrm>
                     <a:prstGeom prst="rect">
                       <a:avLst/>
@@ -7090,55 +6720,72 @@
     </w:p>
     <w:p>
       <w:pPr>
-        <w:pStyle w:val="NMPTitulo3"/>
-        <w:ind w:left="207"/>
-        <w:outlineLvl w:val="9"/>
-        <w:rPr>
-          <w:color w:val="009999"/>
-        </w:rPr>
-      </w:pPr>
-      <w:r>
-        <w:rPr>
-          <w:color w:val="009999"/>
-        </w:rPr>
-        <w:t>Resultados:</w:t>
-      </w:r>
-    </w:p>
-    <w:p>
-      <w:pPr>
-        <w:shd w:val="clear" w:color="auto" w:fill="FFFFFE"/>
-        <w:spacing w:line="240" w:lineRule="atLeast"/>
-        <w:jc w:val="left"/>
-        <w:rPr>
-          <w:rFonts w:ascii="Courier New" w:eastAsia="Times New Roman" w:hAnsi="Courier New" w:cs="Courier New"/>
-          <w:color w:val="000000"/>
-          <w:sz w:val="18"/>
-          <w:szCs w:val="18"/>
-          <w:lang w:eastAsia="es-MX"/>
-        </w:rPr>
-      </w:pPr>
-      <w:r>
-        <w:t xml:space="preserve">Con la solicitud </w:t>
-      </w:r>
-      <w:r>
-        <w:t>el ms genera una respuesta con el código de estatus 200.</w:t>
-      </w:r>
-    </w:p>
-    <w:p>
-      <w:pPr>
         <w:pStyle w:val="NMPParrafo"/>
         <w:ind w:left="207"/>
       </w:pPr>
       <w:r>
+        <w:t>Se establecieron una serie de afirmaciones que permiten que el caso cumpla con el resultado requerido. Estas afirmaciones son:</w:t>
+      </w:r>
+    </w:p>
+    <w:p>
+      <w:pPr>
+        <w:pStyle w:val="NMPParrafo"/>
+        <w:numPr>
+          <w:ilvl w:val="0"/>
+          <w:numId w:val="14"/>
+        </w:numPr>
+      </w:pPr>
+      <w:r>
+        <w:t>Código</w:t>
+      </w:r>
+      <w:r>
+        <w:t xml:space="preserve"> de respuesta debe ser 404.</w:t>
+      </w:r>
+    </w:p>
+    <w:p>
+      <w:pPr>
+        <w:pStyle w:val="NMPParrafo"/>
+        <w:numPr>
+          <w:ilvl w:val="0"/>
+          <w:numId w:val="14"/>
+        </w:numPr>
+      </w:pPr>
+      <w:r>
+        <w:t>Código</w:t>
+      </w:r>
+      <w:r>
+        <w:t xml:space="preserve"> no recurso no existente.</w:t>
+      </w:r>
+    </w:p>
+    <w:p>
+      <w:pPr>
+        <w:pStyle w:val="NMPParrafo"/>
+        <w:numPr>
+          <w:ilvl w:val="0"/>
+          <w:numId w:val="14"/>
+        </w:numPr>
+      </w:pPr>
+      <w:r>
+        <w:t>Mensaje</w:t>
+      </w:r>
+      <w:r>
+        <w:t xml:space="preserve"> si resultados.</w:t>
+      </w:r>
+    </w:p>
+    <w:p>
+      <w:pPr>
+        <w:pStyle w:val="NMPParrafo"/>
+        <w:ind w:left="207"/>
+      </w:pPr>
+      <w:r>
         <w:rPr>
           <w:noProof/>
         </w:rPr>
-        <w:lastRenderedPageBreak/>
         <w:drawing>
-          <wp:inline distT="0" distB="0" distL="0" distR="0" wp14:anchorId="73DE4702" wp14:editId="6BD518CB">
-            <wp:extent cx="6400800" cy="4291330"/>
-            <wp:effectExtent l="0" t="0" r="0" b="0"/>
-            <wp:docPr id="20" name="Imagen 20"/>
+          <wp:inline distT="0" distB="0" distL="0" distR="0" wp14:anchorId="612F2F4C" wp14:editId="5C99EBC7">
+            <wp:extent cx="6400800" cy="1838960"/>
+            <wp:effectExtent l="0" t="0" r="0" b="8890"/>
+            <wp:docPr id="29" name="Imagen 29"/>
             <wp:cNvGraphicFramePr>
               <a:graphicFrameLocks xmlns:a="http://schemas.openxmlformats.org/drawingml/2006/main" noChangeAspect="1"/>
             </wp:cNvGraphicFramePr>
@@ -7158,7 +6805,7 @@
                   <pic:spPr>
                     <a:xfrm>
                       <a:off x="0" y="0"/>
-                      <a:ext cx="6400800" cy="4291330"/>
+                      <a:ext cx="6400800" cy="1838960"/>
                     </a:xfrm>
                     <a:prstGeom prst="rect">
                       <a:avLst/>
@@ -7179,87 +6826,192 @@
     </w:p>
     <w:p>
       <w:pPr>
-        <w:pStyle w:val="NMPParrafo"/>
-        <w:ind w:left="207"/>
-      </w:pPr>
-      <w:r>
-        <w:t>Se establecieron una serie de afirmaciones que permiten que el caso cumpla con el resultado requerido. Estas afirmaciones son:</w:t>
-      </w:r>
-    </w:p>
-    <w:p>
-      <w:pPr>
-        <w:pStyle w:val="NMPParrafo"/>
+        <w:jc w:val="left"/>
+      </w:pPr>
+      <w:r>
+        <w:br w:type="page"/>
+      </w:r>
+    </w:p>
+    <w:p>
+      <w:pPr>
+        <w:pStyle w:val="NMPTitulo2"/>
         <w:numPr>
           <w:ilvl w:val="0"/>
-          <w:numId w:val="14"/>
+          <w:numId w:val="11"/>
         </w:numPr>
-      </w:pPr>
-      <w:r>
-        <w:t>Operación correcta.</w:t>
+        <w:ind w:left="567"/>
+        <w:outlineLvl w:val="2"/>
+        <w:rPr>
+          <w:color w:val="009999"/>
+        </w:rPr>
+      </w:pPr>
+      <w:bookmarkStart w:id="10" w:name="_Toc82437663"/>
+      <w:proofErr w:type="spellStart"/>
+      <w:r>
+        <w:rPr>
+          <w:color w:val="009999"/>
+        </w:rPr>
+        <w:lastRenderedPageBreak/>
+        <w:t>HealthCheck</w:t>
+      </w:r>
+      <w:bookmarkEnd w:id="10"/>
+      <w:proofErr w:type="spellEnd"/>
+    </w:p>
+    <w:p>
+      <w:pPr>
+        <w:pStyle w:val="NMPTitulo3"/>
+        <w:ind w:left="207"/>
+        <w:outlineLvl w:val="9"/>
+        <w:rPr>
+          <w:color w:val="009999"/>
+        </w:rPr>
+      </w:pPr>
+      <w:r>
+        <w:rPr>
+          <w:color w:val="009999"/>
+        </w:rPr>
+        <w:t>Descripción:</w:t>
       </w:r>
     </w:p>
     <w:p>
       <w:pPr>
         <w:pStyle w:val="NMPParrafo"/>
-        <w:numPr>
-          <w:ilvl w:val="0"/>
-          <w:numId w:val="14"/>
-        </w:numPr>
-      </w:pPr>
-      <w:r>
-        <w:t>Código</w:t>
-      </w:r>
-      <w:r>
+        <w:ind w:left="207"/>
+      </w:pPr>
+      <w:r>
+        <w:t xml:space="preserve">Recurso expuesto para revisar el estatus de ms mediante una operación </w:t>
+      </w:r>
+      <w:r>
+        <w:t>idempotente</w:t>
+      </w:r>
+      <w:r>
+        <w:t>.</w:t>
+      </w:r>
+    </w:p>
+    <w:p>
+      <w:pPr>
+        <w:pStyle w:val="NMPParrafo"/>
+        <w:ind w:left="207"/>
+        <w:rPr>
+          <w:b/>
+          <w:bCs/>
+          <w:lang w:val="en-US"/>
+        </w:rPr>
+      </w:pPr>
+      <w:r>
+        <w:rPr>
+          <w:b/>
+          <w:bCs/>
+          <w:lang w:val="en-US"/>
+        </w:rPr>
+        <w:t>Endpoint Desarrollo:</w:t>
+      </w:r>
+    </w:p>
+    <w:p>
+      <w:pPr>
+        <w:ind w:left="207"/>
+        <w:rPr>
+          <w:rStyle w:val="Hipervnculo"/>
+          <w:b/>
+          <w:bCs/>
+          <w:u w:val="none"/>
+          <w:lang w:val="en-US"/>
+        </w:rPr>
+      </w:pPr>
+      <w:r>
+        <w:rPr>
+          <w:b/>
+          <w:bCs/>
+          <w:lang w:val="en-US"/>
+        </w:rPr>
+        <w:t>REST:</w:t>
+      </w:r>
+      <w:r>
+        <w:rPr>
+          <w:lang w:val="en-US"/>
+        </w:rPr>
         <w:t xml:space="preserve"> </w:t>
       </w:r>
       <w:r>
-        <w:t>exitoso</w:t>
-      </w:r>
-      <w:r>
-        <w:t>.</w:t>
+        <w:rPr>
+          <w:rStyle w:val="Hipervnculo"/>
+          <w:u w:val="none"/>
+          <w:lang w:val="en-US"/>
+        </w:rPr>
+        <w:t>--</w:t>
+      </w:r>
+      <w:r>
+        <w:rPr>
+          <w:rStyle w:val="Hipervnculo"/>
+          <w:b/>
+          <w:bCs/>
+          <w:u w:val="none"/>
+          <w:lang w:val="en-US"/>
+        </w:rPr>
+        <w:t>GET</w:t>
+      </w:r>
+      <w:r>
+        <w:rPr>
+          <w:rStyle w:val="Hipervnculo"/>
+          <w:u w:val="none"/>
+          <w:lang w:val="en-US"/>
+        </w:rPr>
+        <w:t xml:space="preserve"> </w:t>
+      </w:r>
+      <w:r>
+        <w:rPr>
+          <w:rStyle w:val="Hipervnculo"/>
+          <w:b/>
+          <w:bCs/>
+          <w:u w:val="none"/>
+          <w:lang w:val="en-US"/>
+        </w:rPr>
+        <w:t>http://dev1775-ms-intermediario-redis.mybluemix.net/api/partidas/v1/</w:t>
+      </w:r>
+    </w:p>
+    <w:p>
+      <w:pPr>
+        <w:ind w:left="207"/>
+        <w:rPr>
+          <w:color w:val="009999"/>
+        </w:rPr>
+      </w:pPr>
+      <w:r>
+        <w:rPr>
+          <w:color w:val="009999"/>
+        </w:rPr>
+        <w:t>Entrada:</w:t>
       </w:r>
     </w:p>
     <w:p>
       <w:pPr>
         <w:pStyle w:val="NMPParrafo"/>
-        <w:numPr>
-          <w:ilvl w:val="0"/>
-          <w:numId w:val="14"/>
-        </w:numPr>
-      </w:pPr>
-      <w:r>
-        <w:t>Mensaje</w:t>
-      </w:r>
-      <w:r>
-        <w:t xml:space="preserve"> </w:t>
-      </w:r>
-      <w:r>
-        <w:t>exitoso</w:t>
-      </w:r>
-      <w:r>
-        <w:t>.</w:t>
-      </w:r>
-    </w:p>
-    <w:p>
-      <w:pPr>
-        <w:pStyle w:val="NMPParrafo"/>
-        <w:ind w:left="927"/>
-      </w:pPr>
-    </w:p>
-    <w:p>
-      <w:pPr>
-        <w:pStyle w:val="NMPParrafo"/>
-        <w:ind w:left="207"/>
+        <w:ind w:left="207"/>
+      </w:pPr>
+      <w:r>
+        <w:t xml:space="preserve">Para </w:t>
+      </w:r>
+      <w:r>
+        <w:t>realizar esta operación no es necesario agregar cabeceras a la petición.</w:t>
+      </w:r>
+    </w:p>
+    <w:p>
+      <w:pPr>
+        <w:ind w:left="207"/>
+        <w:jc w:val="center"/>
+        <w:rPr>
+          <w:u w:val="single"/>
+        </w:rPr>
       </w:pPr>
       <w:r>
         <w:rPr>
           <w:noProof/>
         </w:rPr>
         <w:drawing>
-          <wp:inline distT="0" distB="0" distL="0" distR="0" wp14:anchorId="2006C3BD" wp14:editId="26AF158F">
-            <wp:extent cx="6400800" cy="1851025"/>
+          <wp:inline distT="0" distB="0" distL="0" distR="0" wp14:anchorId="622A2491" wp14:editId="347069B5">
+            <wp:extent cx="6400800" cy="2313940"/>
             <wp:effectExtent l="0" t="0" r="0" b="0"/>
-            <wp:docPr id="30" name="Imagen 30"/>
+            <wp:docPr id="19" name="Imagen 19"/>
             <wp:cNvGraphicFramePr>
               <a:graphicFrameLocks xmlns:a="http://schemas.openxmlformats.org/drawingml/2006/main" noChangeAspect="1"/>
             </wp:cNvGraphicFramePr>
@@ -7279,6 +7031,210 @@
                   <pic:spPr>
                     <a:xfrm>
                       <a:off x="0" y="0"/>
+                      <a:ext cx="6400800" cy="2313940"/>
+                    </a:xfrm>
+                    <a:prstGeom prst="rect">
+                      <a:avLst/>
+                    </a:prstGeom>
+                  </pic:spPr>
+                </pic:pic>
+              </a:graphicData>
+            </a:graphic>
+          </wp:inline>
+        </w:drawing>
+      </w:r>
+    </w:p>
+    <w:p>
+      <w:pPr>
+        <w:pStyle w:val="NMPTitulo3"/>
+        <w:ind w:left="207"/>
+        <w:outlineLvl w:val="9"/>
+        <w:rPr>
+          <w:color w:val="009999"/>
+        </w:rPr>
+      </w:pPr>
+      <w:r>
+        <w:rPr>
+          <w:color w:val="009999"/>
+        </w:rPr>
+        <w:t>Resultados:</w:t>
+      </w:r>
+    </w:p>
+    <w:p>
+      <w:pPr>
+        <w:shd w:val="clear" w:color="auto" w:fill="FFFFFE"/>
+        <w:spacing w:line="240" w:lineRule="atLeast"/>
+        <w:jc w:val="left"/>
+        <w:rPr>
+          <w:rFonts w:ascii="Courier New" w:eastAsia="Times New Roman" w:hAnsi="Courier New" w:cs="Courier New"/>
+          <w:color w:val="000000"/>
+          <w:sz w:val="18"/>
+          <w:szCs w:val="18"/>
+          <w:lang w:eastAsia="es-MX"/>
+        </w:rPr>
+      </w:pPr>
+      <w:r>
+        <w:t xml:space="preserve">Con la solicitud </w:t>
+      </w:r>
+      <w:r>
+        <w:t>el ms genera una respuesta con el código de estatus 200.</w:t>
+      </w:r>
+    </w:p>
+    <w:p>
+      <w:pPr>
+        <w:pStyle w:val="NMPParrafo"/>
+        <w:ind w:left="207"/>
+      </w:pPr>
+      <w:r>
+        <w:rPr>
+          <w:noProof/>
+        </w:rPr>
+        <w:lastRenderedPageBreak/>
+        <w:drawing>
+          <wp:inline distT="0" distB="0" distL="0" distR="0" wp14:anchorId="73DE4702" wp14:editId="6BD518CB">
+            <wp:extent cx="6400800" cy="4291330"/>
+            <wp:effectExtent l="0" t="0" r="0" b="0"/>
+            <wp:docPr id="20" name="Imagen 20"/>
+            <wp:cNvGraphicFramePr>
+              <a:graphicFrameLocks xmlns:a="http://schemas.openxmlformats.org/drawingml/2006/main" noChangeAspect="1"/>
+            </wp:cNvGraphicFramePr>
+            <a:graphic xmlns:a="http://schemas.openxmlformats.org/drawingml/2006/main">
+              <a:graphicData uri="http://schemas.openxmlformats.org/drawingml/2006/picture">
+                <pic:pic xmlns:pic="http://schemas.openxmlformats.org/drawingml/2006/picture">
+                  <pic:nvPicPr>
+                    <pic:cNvPr id="1" name=""/>
+                    <pic:cNvPicPr/>
+                  </pic:nvPicPr>
+                  <pic:blipFill>
+                    <a:blip r:embed="rId33"/>
+                    <a:stretch>
+                      <a:fillRect/>
+                    </a:stretch>
+                  </pic:blipFill>
+                  <pic:spPr>
+                    <a:xfrm>
+                      <a:off x="0" y="0"/>
+                      <a:ext cx="6400800" cy="4291330"/>
+                    </a:xfrm>
+                    <a:prstGeom prst="rect">
+                      <a:avLst/>
+                    </a:prstGeom>
+                  </pic:spPr>
+                </pic:pic>
+              </a:graphicData>
+            </a:graphic>
+          </wp:inline>
+        </w:drawing>
+      </w:r>
+    </w:p>
+    <w:p>
+      <w:pPr>
+        <w:pStyle w:val="NMPParrafo"/>
+        <w:ind w:left="207"/>
+      </w:pPr>
+    </w:p>
+    <w:p>
+      <w:pPr>
+        <w:pStyle w:val="NMPParrafo"/>
+        <w:ind w:left="207"/>
+      </w:pPr>
+      <w:r>
+        <w:t>Se establecieron una serie de afirmaciones que permiten que el caso cumpla con el resultado requerido. Estas afirmaciones son:</w:t>
+      </w:r>
+    </w:p>
+    <w:p>
+      <w:pPr>
+        <w:pStyle w:val="NMPParrafo"/>
+        <w:numPr>
+          <w:ilvl w:val="0"/>
+          <w:numId w:val="14"/>
+        </w:numPr>
+      </w:pPr>
+      <w:r>
+        <w:t>Operación correcta.</w:t>
+      </w:r>
+    </w:p>
+    <w:p>
+      <w:pPr>
+        <w:pStyle w:val="NMPParrafo"/>
+        <w:numPr>
+          <w:ilvl w:val="0"/>
+          <w:numId w:val="14"/>
+        </w:numPr>
+      </w:pPr>
+      <w:r>
+        <w:t>Código</w:t>
+      </w:r>
+      <w:r>
+        <w:t xml:space="preserve"> </w:t>
+      </w:r>
+      <w:r>
+        <w:t>exitoso</w:t>
+      </w:r>
+      <w:r>
+        <w:t>.</w:t>
+      </w:r>
+    </w:p>
+    <w:p>
+      <w:pPr>
+        <w:pStyle w:val="NMPParrafo"/>
+        <w:numPr>
+          <w:ilvl w:val="0"/>
+          <w:numId w:val="14"/>
+        </w:numPr>
+      </w:pPr>
+      <w:r>
+        <w:t>Mensaje</w:t>
+      </w:r>
+      <w:r>
+        <w:t xml:space="preserve"> </w:t>
+      </w:r>
+      <w:r>
+        <w:t>exitoso</w:t>
+      </w:r>
+      <w:r>
+        <w:t>.</w:t>
+      </w:r>
+    </w:p>
+    <w:p>
+      <w:pPr>
+        <w:pStyle w:val="NMPParrafo"/>
+        <w:ind w:left="927"/>
+      </w:pPr>
+    </w:p>
+    <w:p>
+      <w:pPr>
+        <w:pStyle w:val="NMPParrafo"/>
+        <w:ind w:left="207"/>
+      </w:pPr>
+      <w:r>
+        <w:rPr>
+          <w:noProof/>
+        </w:rPr>
+        <w:drawing>
+          <wp:inline distT="0" distB="0" distL="0" distR="0" wp14:anchorId="2006C3BD" wp14:editId="26AF158F">
+            <wp:extent cx="6400800" cy="1851025"/>
+            <wp:effectExtent l="0" t="0" r="0" b="0"/>
+            <wp:docPr id="30" name="Imagen 30"/>
+            <wp:cNvGraphicFramePr>
+              <a:graphicFrameLocks xmlns:a="http://schemas.openxmlformats.org/drawingml/2006/main" noChangeAspect="1"/>
+            </wp:cNvGraphicFramePr>
+            <a:graphic xmlns:a="http://schemas.openxmlformats.org/drawingml/2006/main">
+              <a:graphicData uri="http://schemas.openxmlformats.org/drawingml/2006/picture">
+                <pic:pic xmlns:pic="http://schemas.openxmlformats.org/drawingml/2006/picture">
+                  <pic:nvPicPr>
+                    <pic:cNvPr id="1" name=""/>
+                    <pic:cNvPicPr/>
+                  </pic:nvPicPr>
+                  <pic:blipFill>
+                    <a:blip r:embed="rId34"/>
+                    <a:stretch>
+                      <a:fillRect/>
+                    </a:stretch>
+                  </pic:blipFill>
+                  <pic:spPr>
+                    <a:xfrm>
+                      <a:off x="0" y="0"/>
                       <a:ext cx="6400800" cy="1851025"/>
                     </a:xfrm>
                     <a:prstGeom prst="rect">
@@ -7300,6 +7256,481 @@
     </w:p>
     <w:p>
       <w:pPr>
+        <w:pStyle w:val="NMPTitulo1"/>
+        <w:spacing w:after="0" w:line="360" w:lineRule="auto"/>
+        <w:rPr>
+          <w:color w:val="009999"/>
+        </w:rPr>
+      </w:pPr>
+      <w:r>
+        <w:rPr>
+          <w:color w:val="009999"/>
+        </w:rPr>
+        <w:t>Plan De Pruebas</w:t>
+      </w:r>
+      <w:r>
+        <w:rPr>
+          <w:color w:val="009999"/>
+        </w:rPr>
+        <w:t xml:space="preserve"> </w:t>
+      </w:r>
+      <w:proofErr w:type="spellStart"/>
+      <w:r>
+        <w:rPr>
+          <w:color w:val="009999"/>
+        </w:rPr>
+        <w:t>estres</w:t>
+      </w:r>
+      <w:proofErr w:type="spellEnd"/>
+    </w:p>
+    <w:p>
+      <w:pPr>
+        <w:ind w:left="207"/>
+        <w:jc w:val="left"/>
+      </w:pPr>
+    </w:p>
+    <w:p>
+      <w:pPr>
+        <w:ind w:left="207"/>
+        <w:jc w:val="left"/>
+      </w:pPr>
+      <w:r>
+        <w:t xml:space="preserve">Para estas </w:t>
+      </w:r>
+      <w:proofErr w:type="gramStart"/>
+      <w:r>
+        <w:t xml:space="preserve">pruebas </w:t>
+      </w:r>
+      <w:r>
+        <w:t xml:space="preserve"> </w:t>
+      </w:r>
+      <w:r>
+        <w:t>se</w:t>
+      </w:r>
+      <w:proofErr w:type="gramEnd"/>
+      <w:r>
+        <w:t xml:space="preserve"> toma en consideración los siguientes parámetros</w:t>
+      </w:r>
+    </w:p>
+    <w:p>
+      <w:pPr>
+        <w:ind w:left="207"/>
+        <w:jc w:val="left"/>
+      </w:pPr>
+    </w:p>
+    <w:tbl>
+      <w:tblPr>
+        <w:tblStyle w:val="Tablaconcuadrcula"/>
+        <w:tblW w:w="6590" w:type="dxa"/>
+        <w:jc w:val="center"/>
+        <w:tblLook w:val="04A0" w:firstRow="1" w:lastRow="0" w:firstColumn="1" w:lastColumn="0" w:noHBand="0" w:noVBand="1"/>
+      </w:tblPr>
+      <w:tblGrid>
+        <w:gridCol w:w="3295"/>
+        <w:gridCol w:w="3295"/>
+      </w:tblGrid>
+      <w:tr>
+        <w:trPr>
+          <w:trHeight w:val="339"/>
+          <w:jc w:val="center"/>
+        </w:trPr>
+        <w:tc>
+          <w:tcPr>
+            <w:tcW w:w="3295" w:type="dxa"/>
+          </w:tcPr>
+          <w:p>
+            <w:pPr>
+              <w:jc w:val="center"/>
+              <w:rPr>
+                <w:b/>
+                <w:bCs/>
+              </w:rPr>
+            </w:pPr>
+            <w:r>
+              <w:rPr>
+                <w:b/>
+                <w:bCs/>
+              </w:rPr>
+              <w:t>Entidad</w:t>
+            </w:r>
+          </w:p>
+        </w:tc>
+        <w:tc>
+          <w:tcPr>
+            <w:tcW w:w="3295" w:type="dxa"/>
+          </w:tcPr>
+          <w:p>
+            <w:pPr>
+              <w:jc w:val="center"/>
+              <w:rPr>
+                <w:b/>
+                <w:bCs/>
+              </w:rPr>
+            </w:pPr>
+            <w:r>
+              <w:rPr>
+                <w:b/>
+                <w:bCs/>
+              </w:rPr>
+              <w:t>valor</w:t>
+            </w:r>
+          </w:p>
+        </w:tc>
+      </w:tr>
+      <w:tr>
+        <w:trPr>
+          <w:trHeight w:val="287"/>
+          <w:jc w:val="center"/>
+        </w:trPr>
+        <w:tc>
+          <w:tcPr>
+            <w:tcW w:w="3295" w:type="dxa"/>
+          </w:tcPr>
+          <w:p>
+            <w:pPr>
+              <w:jc w:val="left"/>
+            </w:pPr>
+            <w:proofErr w:type="spellStart"/>
+            <w:r>
+              <w:t>Numero</w:t>
+            </w:r>
+            <w:proofErr w:type="spellEnd"/>
+            <w:r>
+              <w:t xml:space="preserve"> de sucursales</w:t>
+            </w:r>
+          </w:p>
+        </w:tc>
+        <w:tc>
+          <w:tcPr>
+            <w:tcW w:w="3295" w:type="dxa"/>
+          </w:tcPr>
+          <w:p>
+            <w:pPr>
+              <w:jc w:val="center"/>
+            </w:pPr>
+            <w:r>
+              <w:t>360</w:t>
+            </w:r>
+          </w:p>
+        </w:tc>
+      </w:tr>
+      <w:tr>
+        <w:trPr>
+          <w:trHeight w:val="263"/>
+          <w:jc w:val="center"/>
+        </w:trPr>
+        <w:tc>
+          <w:tcPr>
+            <w:tcW w:w="3295" w:type="dxa"/>
+          </w:tcPr>
+          <w:p>
+            <w:pPr>
+              <w:jc w:val="left"/>
+            </w:pPr>
+            <w:proofErr w:type="spellStart"/>
+            <w:r>
+              <w:t>Numero</w:t>
+            </w:r>
+            <w:proofErr w:type="spellEnd"/>
+            <w:r>
+              <w:t xml:space="preserve"> de operadores x sucursal</w:t>
+            </w:r>
+          </w:p>
+        </w:tc>
+        <w:tc>
+          <w:tcPr>
+            <w:tcW w:w="3295" w:type="dxa"/>
+          </w:tcPr>
+          <w:p>
+            <w:pPr>
+              <w:jc w:val="center"/>
+            </w:pPr>
+            <w:r>
+              <w:t>7</w:t>
+            </w:r>
+          </w:p>
+        </w:tc>
+      </w:tr>
+      <w:tr>
+        <w:trPr>
+          <w:trHeight w:val="281"/>
+          <w:jc w:val="center"/>
+        </w:trPr>
+        <w:tc>
+          <w:tcPr>
+            <w:tcW w:w="3295" w:type="dxa"/>
+          </w:tcPr>
+          <w:p>
+            <w:pPr>
+              <w:jc w:val="left"/>
+            </w:pPr>
+            <w:r>
+              <w:t>Reintentos para recuperar partidas.</w:t>
+            </w:r>
+          </w:p>
+        </w:tc>
+        <w:tc>
+          <w:tcPr>
+            <w:tcW w:w="3295" w:type="dxa"/>
+          </w:tcPr>
+          <w:p>
+            <w:pPr>
+              <w:jc w:val="center"/>
+            </w:pPr>
+            <w:r>
+              <w:t>3</w:t>
+            </w:r>
+          </w:p>
+        </w:tc>
+      </w:tr>
+    </w:tbl>
+    <w:p>
+      <w:pPr>
+        <w:ind w:left="207"/>
+        <w:jc w:val="center"/>
+      </w:pPr>
+    </w:p>
+    <w:p>
+      <w:pPr>
+        <w:ind w:left="207"/>
+        <w:jc w:val="left"/>
+      </w:pPr>
+      <w:r>
+        <w:t>Bajo ese escenario se realizaron casos de prueba para las operaciones POST</w:t>
+      </w:r>
+      <w:r>
+        <w:t xml:space="preserve"> </w:t>
+      </w:r>
+      <w:r>
+        <w:t>(Almacena partida) y GET (Recupera partida</w:t>
+      </w:r>
+      <w:proofErr w:type="gramStart"/>
+      <w:r>
+        <w:t>).</w:t>
+      </w:r>
+      <w:r>
+        <w:t>Bajo</w:t>
+      </w:r>
+      <w:proofErr w:type="gramEnd"/>
+      <w:r>
+        <w:t xml:space="preserve"> el escenario de 500 peticiones iniciales  hasta 2520 con 3  peticiones por hilo.</w:t>
+      </w:r>
+    </w:p>
+    <w:p>
+      <w:pPr>
+        <w:ind w:left="207"/>
+        <w:jc w:val="left"/>
+      </w:pPr>
+    </w:p>
+    <w:p>
+      <w:pPr>
+        <w:ind w:left="207"/>
+        <w:jc w:val="left"/>
+      </w:pPr>
+      <w:r>
+        <w:t xml:space="preserve">Una vez ejecutada la prueba se </w:t>
+      </w:r>
+      <w:proofErr w:type="spellStart"/>
+      <w:r>
+        <w:t>obtuvierón</w:t>
+      </w:r>
+      <w:proofErr w:type="spellEnd"/>
+      <w:r>
+        <w:t xml:space="preserve"> los siguientes resultados.</w:t>
+      </w:r>
+    </w:p>
+    <w:p>
+      <w:pPr>
+        <w:ind w:left="207"/>
+        <w:jc w:val="left"/>
+      </w:pPr>
+    </w:p>
+    <w:p>
+      <w:pPr>
+        <w:ind w:left="207"/>
+        <w:jc w:val="left"/>
+      </w:pPr>
+      <w:r>
+        <w:rPr>
+          <w:noProof/>
+        </w:rPr>
+        <w:drawing>
+          <wp:inline distT="0" distB="0" distL="0" distR="0" wp14:anchorId="29B58B0E" wp14:editId="79597969">
+            <wp:extent cx="6400800" cy="1263650"/>
+            <wp:effectExtent l="0" t="0" r="0" b="0"/>
+            <wp:docPr id="6" name="Imagen 6" descr="Tabla&#10;&#10;Descripción generada automáticamente"/>
+            <wp:cNvGraphicFramePr>
+              <a:graphicFrameLocks xmlns:a="http://schemas.openxmlformats.org/drawingml/2006/main" noChangeAspect="1"/>
+            </wp:cNvGraphicFramePr>
+            <a:graphic xmlns:a="http://schemas.openxmlformats.org/drawingml/2006/main">
+              <a:graphicData uri="http://schemas.openxmlformats.org/drawingml/2006/picture">
+                <pic:pic xmlns:pic="http://schemas.openxmlformats.org/drawingml/2006/picture">
+                  <pic:nvPicPr>
+                    <pic:cNvPr id="6" name="Imagen 6" descr="Tabla&#10;&#10;Descripción generada automáticamente"/>
+                    <pic:cNvPicPr/>
+                  </pic:nvPicPr>
+                  <pic:blipFill>
+                    <a:blip r:embed="rId35"/>
+                    <a:stretch>
+                      <a:fillRect/>
+                    </a:stretch>
+                  </pic:blipFill>
+                  <pic:spPr>
+                    <a:xfrm>
+                      <a:off x="0" y="0"/>
+                      <a:ext cx="6400800" cy="1263650"/>
+                    </a:xfrm>
+                    <a:prstGeom prst="rect">
+                      <a:avLst/>
+                    </a:prstGeom>
+                  </pic:spPr>
+                </pic:pic>
+              </a:graphicData>
+            </a:graphic>
+          </wp:inline>
+        </w:drawing>
+      </w:r>
+    </w:p>
+    <w:p>
+      <w:pPr>
+        <w:ind w:left="207"/>
+        <w:jc w:val="center"/>
+      </w:pPr>
+    </w:p>
+    <w:p>
+      <w:pPr>
+        <w:ind w:left="207"/>
+        <w:jc w:val="center"/>
+      </w:pPr>
+    </w:p>
+    <w:p>
+      <w:pPr>
+        <w:ind w:left="207"/>
+        <w:jc w:val="center"/>
+      </w:pPr>
+    </w:p>
+    <w:p>
+      <w:pPr>
+        <w:ind w:left="207"/>
+        <w:jc w:val="center"/>
+      </w:pPr>
+    </w:p>
+    <w:p>
+      <w:pPr>
+        <w:ind w:left="207"/>
+        <w:jc w:val="center"/>
+      </w:pPr>
+    </w:p>
+    <w:p>
+      <w:pPr>
+        <w:ind w:left="207"/>
+        <w:jc w:val="center"/>
+      </w:pPr>
+    </w:p>
+    <w:p>
+      <w:pPr>
+        <w:ind w:left="207"/>
+        <w:jc w:val="center"/>
+      </w:pPr>
+    </w:p>
+    <w:p>
+      <w:pPr>
+        <w:ind w:left="207"/>
+        <w:jc w:val="center"/>
+      </w:pPr>
+    </w:p>
+    <w:p>
+      <w:pPr>
+        <w:ind w:left="207"/>
+        <w:jc w:val="center"/>
+      </w:pPr>
+    </w:p>
+    <w:p>
+      <w:pPr>
+        <w:ind w:left="207"/>
+        <w:jc w:val="center"/>
+      </w:pPr>
+    </w:p>
+    <w:p>
+      <w:pPr>
+        <w:ind w:left="207"/>
+        <w:jc w:val="center"/>
+      </w:pPr>
+    </w:p>
+    <w:p>
+      <w:pPr>
+        <w:ind w:left="207"/>
+        <w:jc w:val="center"/>
+      </w:pPr>
+    </w:p>
+    <w:p>
+      <w:pPr>
+        <w:ind w:left="207"/>
+        <w:jc w:val="center"/>
+      </w:pPr>
+    </w:p>
+    <w:p>
+      <w:pPr>
+        <w:ind w:left="207"/>
+        <w:jc w:val="center"/>
+      </w:pPr>
+    </w:p>
+    <w:p>
+      <w:pPr>
+        <w:ind w:left="207"/>
+        <w:jc w:val="center"/>
+      </w:pPr>
+    </w:p>
+    <w:p>
+      <w:pPr>
+        <w:ind w:left="207"/>
+        <w:jc w:val="center"/>
+      </w:pPr>
+    </w:p>
+    <w:p>
+      <w:pPr>
+        <w:ind w:left="207"/>
+        <w:jc w:val="center"/>
+      </w:pPr>
+    </w:p>
+    <w:p>
+      <w:pPr>
+        <w:ind w:left="207"/>
+        <w:jc w:val="center"/>
+      </w:pPr>
+    </w:p>
+    <w:p>
+      <w:pPr>
+        <w:ind w:left="207"/>
+        <w:jc w:val="center"/>
+      </w:pPr>
+    </w:p>
+    <w:p>
+      <w:pPr>
+        <w:ind w:left="207"/>
+        <w:jc w:val="center"/>
+      </w:pPr>
+    </w:p>
+    <w:p>
+      <w:pPr>
+        <w:ind w:left="207"/>
+        <w:jc w:val="center"/>
+      </w:pPr>
+    </w:p>
+    <w:p>
+      <w:pPr>
+        <w:ind w:left="207"/>
+        <w:jc w:val="center"/>
+      </w:pPr>
+    </w:p>
+    <w:p>
+      <w:pPr>
+        <w:ind w:left="207"/>
+        <w:jc w:val="center"/>
+      </w:pPr>
+    </w:p>
+    <w:p>
+      <w:pPr>
         <w:ind w:left="207"/>
         <w:jc w:val="center"/>
       </w:pPr>
@@ -7332,18 +7763,18 @@
           <w:shd w:val="clear" w:color="auto" w:fill="E6E6E6"/>
         </w:rPr>
         <w:drawing>
-          <wp:anchor distT="0" distB="0" distL="114300" distR="114300" simplePos="0" relativeHeight="251662336" behindDoc="0" locked="0" layoutInCell="1" allowOverlap="1" wp14:anchorId="0906159D" wp14:editId="268BA117">
+          <wp:anchor distT="0" distB="0" distL="114300" distR="114300" simplePos="0" relativeHeight="251662336" behindDoc="0" locked="0" layoutInCell="1" allowOverlap="1" wp14:anchorId="5091FDF0" wp14:editId="1CA2A2D0">
             <wp:simplePos x="0" y="0"/>
             <wp:positionH relativeFrom="margin">
               <wp:align>center</wp:align>
             </wp:positionH>
             <wp:positionV relativeFrom="margin">
-              <wp:posOffset>988296</wp:posOffset>
+              <wp:posOffset>615315</wp:posOffset>
             </wp:positionV>
             <wp:extent cx="3358415" cy="4730205"/>
             <wp:effectExtent l="0" t="0" r="0" b="0"/>
             <wp:wrapSquare wrapText="bothSides"/>
-            <wp:docPr id="22" name="Imagen 22"/>
+            <wp:docPr id="22" name="Imagen 22" descr="Gráfico, Gráfico de burbujas&#10;&#10;Descripción generada automáticamente"/>
             <wp:cNvGraphicFramePr>
               <a:graphicFrameLocks xmlns:a="http://schemas.openxmlformats.org/drawingml/2006/main" noChangeAspect="1"/>
             </wp:cNvGraphicFramePr>
@@ -7351,11 +7782,11 @@
               <a:graphicData uri="http://schemas.openxmlformats.org/drawingml/2006/picture">
                 <pic:pic xmlns:pic="http://schemas.openxmlformats.org/drawingml/2006/picture">
                   <pic:nvPicPr>
-                    <pic:cNvPr id="15" name="SPS.jpg"/>
+                    <pic:cNvPr id="22" name="Imagen 22" descr="Gráfico, Gráfico de burbujas&#10;&#10;Descripción generada automáticamente"/>
                     <pic:cNvPicPr/>
                   </pic:nvPicPr>
                   <pic:blipFill>
-                    <a:blip r:embed="rId33" cstate="print">
+                    <a:blip r:embed="rId36" cstate="print">
                       <a:extLst>
                         <a:ext uri="{28A0092B-C50C-407E-A947-70E740481C1C}">
                           <a14:useLocalDpi xmlns:a14="http://schemas.microsoft.com/office/drawing/2010/main" val="0"/>
@@ -7394,9 +7825,68 @@
         <w:jc w:val="center"/>
       </w:pPr>
     </w:p>
+    <w:p>
+      <w:pPr>
+        <w:ind w:left="207"/>
+        <w:jc w:val="center"/>
+      </w:pPr>
+    </w:p>
+    <w:p>
+      <w:pPr>
+        <w:ind w:left="207"/>
+        <w:jc w:val="center"/>
+      </w:pPr>
+    </w:p>
+    <w:p>
+      <w:pPr>
+        <w:ind w:left="207"/>
+        <w:rPr>
+          <w:rFonts w:ascii="Museo Sans For Dell" w:hAnsi="Museo Sans For Dell"/>
+          <w:b/>
+          <w:noProof/>
+          <w:color w:val="FFFFFF" w:themeColor="background1"/>
+          <w:sz w:val="28"/>
+          <w:szCs w:val="28"/>
+          <w:shd w:val="clear" w:color="auto" w:fill="E6E6E6"/>
+        </w:rPr>
+      </w:pPr>
+    </w:p>
+    <w:p>
+      <w:pPr>
+        <w:ind w:left="207"/>
+        <w:jc w:val="center"/>
+        <w:rPr>
+          <w:rFonts w:ascii="Museo Sans For Dell" w:hAnsi="Museo Sans For Dell"/>
+          <w:b/>
+          <w:noProof/>
+          <w:color w:val="FFFFFF" w:themeColor="background1"/>
+          <w:sz w:val="28"/>
+          <w:szCs w:val="28"/>
+          <w:shd w:val="clear" w:color="auto" w:fill="E6E6E6"/>
+        </w:rPr>
+      </w:pPr>
+    </w:p>
+    <w:p>
+      <w:pPr>
+        <w:ind w:left="207"/>
+        <w:jc w:val="center"/>
+      </w:pPr>
+    </w:p>
+    <w:p>
+      <w:pPr>
+        <w:ind w:left="207"/>
+        <w:jc w:val="center"/>
+      </w:pPr>
+    </w:p>
+    <w:p>
+      <w:pPr>
+        <w:ind w:left="207"/>
+        <w:jc w:val="center"/>
+      </w:pPr>
+    </w:p>
     <w:sectPr>
-      <w:headerReference w:type="default" r:id="rId34"/>
-      <w:footerReference w:type="default" r:id="rId35"/>
+      <w:headerReference w:type="default" r:id="rId37"/>
+      <w:footerReference w:type="default" r:id="rId38"/>
       <w:pgSz w:w="12240" w:h="15840"/>
       <w:pgMar w:top="1440" w:right="1080" w:bottom="1440" w:left="1080" w:header="708" w:footer="708" w:gutter="0"/>
       <w:pgNumType w:start="0"/>
@@ -7409,7 +7899,7 @@
 </file>
 
 <file path=word/endnotes.xml><?xml version="1.0" encoding="utf-8"?>
-<w:endnotes xmlns:wpc="http://schemas.microsoft.com/office/word/2010/wordprocessingCanvas" xmlns:cx="http://schemas.microsoft.com/office/drawing/2014/chartex" xmlns:cx1="http://schemas.microsoft.com/office/drawing/2015/9/8/chartex" xmlns:cx2="http://schemas.microsoft.com/office/drawing/2015/10/21/chartex" xmlns:cx3="http://schemas.microsoft.com/office/drawing/2016/5/9/chartex" xmlns:cx4="http://schemas.microsoft.com/office/drawing/2016/5/10/chartex" xmlns:cx5="http://schemas.microsoft.com/office/drawing/2016/5/11/chartex" xmlns:cx6="http://schemas.microsoft.com/office/drawing/2016/5/12/chartex" xmlns:cx7="http://schemas.microsoft.com/office/drawing/2016/5/13/chartex" xmlns:cx8="http://schemas.microsoft.com/office/drawing/2016/5/14/chartex" xmlns:mc="http://schemas.openxmlformats.org/markup-compatibility/2006" xmlns:aink="http://schemas.microsoft.com/office/drawing/2016/ink" xmlns:am3d="http://schemas.microsoft.com/office/drawing/2017/model3d" xmlns:o="urn:schemas-microsoft-com:office:office" xmlns:r="http://schemas.openxmlformats.org/officeDocument/2006/relationships" xmlns:m="http://schemas.openxmlformats.org/officeDocument/2006/math" xmlns:v="urn:schemas-microsoft-com:vml" xmlns:wp14="http://schemas.microsoft.com/office/word/2010/wordprocessingDrawing" xmlns:wp="http://schemas.openxmlformats.org/drawingml/2006/wordprocessingDrawing" xmlns:w10="urn:schemas-microsoft-com:office:word" xmlns:w="http://schemas.openxmlformats.org/wordprocessingml/2006/main" xmlns:w14="http://schemas.microsoft.com/office/word/2010/wordml" xmlns:w15="http://schemas.microsoft.com/office/word/2012/wordml" xmlns:w16cex="http://schemas.microsoft.com/office/word/2018/wordml/cex" xmlns:w16cid="http://schemas.microsoft.com/office/word/2016/wordml/cid" xmlns:w16="http://schemas.microsoft.com/office/word/2018/wordml" xmlns:w16sdtdh="http://schemas.microsoft.com/office/word/2020/wordml/sdtdatahash" xmlns:w16se="http://schemas.microsoft.com/office/word/2015/wordml/symex" xmlns:wpg="http://schemas.microsoft.com/office/word/2010/wordprocessingGroup" xmlns:wpi="http://schemas.microsoft.com/office/word/2010/wordprocessingInk" xmlns:wne="http://schemas.microsoft.com/office/word/2006/wordml" xmlns:wps="http://schemas.microsoft.com/office/word/2010/wordprocessingShape" mc:Ignorable="w14 w15 w16se w16cid w16 w16cex w16sdtdh wp14">
+<w:endnotes xmlns:wpc="http://schemas.microsoft.com/office/word/2010/wordprocessingCanvas" xmlns:cx="http://schemas.microsoft.com/office/drawing/2014/chartex" xmlns:cx1="http://schemas.microsoft.com/office/drawing/2015/9/8/chartex" xmlns:cx2="http://schemas.microsoft.com/office/drawing/2015/10/21/chartex" xmlns:cx3="http://schemas.microsoft.com/office/drawing/2016/5/9/chartex" xmlns:cx4="http://schemas.microsoft.com/office/drawing/2016/5/10/chartex" xmlns:cx5="http://schemas.microsoft.com/office/drawing/2016/5/11/chartex" xmlns:cx6="http://schemas.microsoft.com/office/drawing/2016/5/12/chartex" xmlns:cx7="http://schemas.microsoft.com/office/drawing/2016/5/13/chartex" xmlns:cx8="http://schemas.microsoft.com/office/drawing/2016/5/14/chartex" xmlns:mc="http://schemas.openxmlformats.org/markup-compatibility/2006" xmlns:aink="http://schemas.microsoft.com/office/drawing/2016/ink" xmlns:am3d="http://schemas.microsoft.com/office/drawing/2017/model3d" xmlns:o="urn:schemas-microsoft-com:office:office" xmlns:r="http://schemas.openxmlformats.org/officeDocument/2006/relationships" xmlns:m="http://schemas.openxmlformats.org/officeDocument/2006/math" xmlns:v="urn:schemas-microsoft-com:vml" xmlns:wp14="http://schemas.microsoft.com/office/word/2010/wordprocessingDrawing" xmlns:wp="http://schemas.openxmlformats.org/drawingml/2006/wordprocessingDrawing" xmlns:w10="urn:schemas-microsoft-com:office:word" xmlns:w="http://schemas.openxmlformats.org/wordprocessingml/2006/main" xmlns:w14="http://schemas.microsoft.com/office/word/2010/wordml" xmlns:w15="http://schemas.microsoft.com/office/word/2012/wordml" xmlns:w16cex="http://schemas.microsoft.com/office/word/2018/wordml/cex" xmlns:w16cid="http://schemas.microsoft.com/office/word/2016/wordml/cid" xmlns:w16="http://schemas.microsoft.com/office/word/2018/wordml" xmlns:w16se="http://schemas.microsoft.com/office/word/2015/wordml/symex" xmlns:wpg="http://schemas.microsoft.com/office/word/2010/wordprocessingGroup" xmlns:wpi="http://schemas.microsoft.com/office/word/2010/wordprocessingInk" xmlns:wne="http://schemas.microsoft.com/office/word/2006/wordml" xmlns:wps="http://schemas.microsoft.com/office/word/2010/wordprocessingShape" mc:Ignorable="w14 w15 w16se w16cid w16 w16cex wp14">
   <w:endnote w:type="separator" w:id="-1">
     <w:p>
       <w:pPr>
@@ -7434,7 +7924,7 @@
 </file>
 
 <file path=word/footer1.xml><?xml version="1.0" encoding="utf-8"?>
-<w:ftr xmlns:wpc="http://schemas.microsoft.com/office/word/2010/wordprocessingCanvas" xmlns:cx="http://schemas.microsoft.com/office/drawing/2014/chartex" xmlns:cx1="http://schemas.microsoft.com/office/drawing/2015/9/8/chartex" xmlns:cx2="http://schemas.microsoft.com/office/drawing/2015/10/21/chartex" xmlns:cx3="http://schemas.microsoft.com/office/drawing/2016/5/9/chartex" xmlns:cx4="http://schemas.microsoft.com/office/drawing/2016/5/10/chartex" xmlns:cx5="http://schemas.microsoft.com/office/drawing/2016/5/11/chartex" xmlns:cx6="http://schemas.microsoft.com/office/drawing/2016/5/12/chartex" xmlns:cx7="http://schemas.microsoft.com/office/drawing/2016/5/13/chartex" xmlns:cx8="http://schemas.microsoft.com/office/drawing/2016/5/14/chartex" xmlns:mc="http://schemas.openxmlformats.org/markup-compatibility/2006" xmlns:aink="http://schemas.microsoft.com/office/drawing/2016/ink" xmlns:am3d="http://schemas.microsoft.com/office/drawing/2017/model3d" xmlns:o="urn:schemas-microsoft-com:office:office" xmlns:r="http://schemas.openxmlformats.org/officeDocument/2006/relationships" xmlns:m="http://schemas.openxmlformats.org/officeDocument/2006/math" xmlns:v="urn:schemas-microsoft-com:vml" xmlns:wp14="http://schemas.microsoft.com/office/word/2010/wordprocessingDrawing" xmlns:wp="http://schemas.openxmlformats.org/drawingml/2006/wordprocessingDrawing" xmlns:w10="urn:schemas-microsoft-com:office:word" xmlns:w="http://schemas.openxmlformats.org/wordprocessingml/2006/main" xmlns:w14="http://schemas.microsoft.com/office/word/2010/wordml" xmlns:w15="http://schemas.microsoft.com/office/word/2012/wordml" xmlns:w16cex="http://schemas.microsoft.com/office/word/2018/wordml/cex" xmlns:w16cid="http://schemas.microsoft.com/office/word/2016/wordml/cid" xmlns:w16="http://schemas.microsoft.com/office/word/2018/wordml" xmlns:w16sdtdh="http://schemas.microsoft.com/office/word/2020/wordml/sdtdatahash" xmlns:w16se="http://schemas.microsoft.com/office/word/2015/wordml/symex" xmlns:wpg="http://schemas.microsoft.com/office/word/2010/wordprocessingGroup" xmlns:wpi="http://schemas.microsoft.com/office/word/2010/wordprocessingInk" xmlns:wne="http://schemas.microsoft.com/office/word/2006/wordml" xmlns:wps="http://schemas.microsoft.com/office/word/2010/wordprocessingShape" mc:Ignorable="w14 w15 w16se w16cid w16 w16cex w16sdtdh wp14">
+<w:ftr xmlns:wpc="http://schemas.microsoft.com/office/word/2010/wordprocessingCanvas" xmlns:cx="http://schemas.microsoft.com/office/drawing/2014/chartex" xmlns:cx1="http://schemas.microsoft.com/office/drawing/2015/9/8/chartex" xmlns:cx2="http://schemas.microsoft.com/office/drawing/2015/10/21/chartex" xmlns:cx3="http://schemas.microsoft.com/office/drawing/2016/5/9/chartex" xmlns:cx4="http://schemas.microsoft.com/office/drawing/2016/5/10/chartex" xmlns:cx5="http://schemas.microsoft.com/office/drawing/2016/5/11/chartex" xmlns:cx6="http://schemas.microsoft.com/office/drawing/2016/5/12/chartex" xmlns:cx7="http://schemas.microsoft.com/office/drawing/2016/5/13/chartex" xmlns:cx8="http://schemas.microsoft.com/office/drawing/2016/5/14/chartex" xmlns:mc="http://schemas.openxmlformats.org/markup-compatibility/2006" xmlns:aink="http://schemas.microsoft.com/office/drawing/2016/ink" xmlns:am3d="http://schemas.microsoft.com/office/drawing/2017/model3d" xmlns:o="urn:schemas-microsoft-com:office:office" xmlns:r="http://schemas.openxmlformats.org/officeDocument/2006/relationships" xmlns:m="http://schemas.openxmlformats.org/officeDocument/2006/math" xmlns:v="urn:schemas-microsoft-com:vml" xmlns:wp14="http://schemas.microsoft.com/office/word/2010/wordprocessingDrawing" xmlns:wp="http://schemas.openxmlformats.org/drawingml/2006/wordprocessingDrawing" xmlns:w10="urn:schemas-microsoft-com:office:word" xmlns:w="http://schemas.openxmlformats.org/wordprocessingml/2006/main" xmlns:w14="http://schemas.microsoft.com/office/word/2010/wordml" xmlns:w15="http://schemas.microsoft.com/office/word/2012/wordml" xmlns:w16cex="http://schemas.microsoft.com/office/word/2018/wordml/cex" xmlns:w16cid="http://schemas.microsoft.com/office/word/2016/wordml/cid" xmlns:w16="http://schemas.microsoft.com/office/word/2018/wordml" xmlns:w16se="http://schemas.microsoft.com/office/word/2015/wordml/symex" xmlns:wpg="http://schemas.microsoft.com/office/word/2010/wordprocessingGroup" xmlns:wpi="http://schemas.microsoft.com/office/word/2010/wordprocessingInk" xmlns:wne="http://schemas.microsoft.com/office/word/2006/wordml" xmlns:wps="http://schemas.microsoft.com/office/word/2010/wordprocessingShape" mc:Ignorable="w14 w15 w16se w16cid w16 w16cex wp14">
   <w:tbl>
     <w:tblPr>
       <w:tblW w:w="10206" w:type="dxa"/>
@@ -7683,7 +8173,7 @@
 </file>
 
 <file path=word/footnotes.xml><?xml version="1.0" encoding="utf-8"?>
-<w:footnotes xmlns:wpc="http://schemas.microsoft.com/office/word/2010/wordprocessingCanvas" xmlns:cx="http://schemas.microsoft.com/office/drawing/2014/chartex" xmlns:cx1="http://schemas.microsoft.com/office/drawing/2015/9/8/chartex" xmlns:cx2="http://schemas.microsoft.com/office/drawing/2015/10/21/chartex" xmlns:cx3="http://schemas.microsoft.com/office/drawing/2016/5/9/chartex" xmlns:cx4="http://schemas.microsoft.com/office/drawing/2016/5/10/chartex" xmlns:cx5="http://schemas.microsoft.com/office/drawing/2016/5/11/chartex" xmlns:cx6="http://schemas.microsoft.com/office/drawing/2016/5/12/chartex" xmlns:cx7="http://schemas.microsoft.com/office/drawing/2016/5/13/chartex" xmlns:cx8="http://schemas.microsoft.com/office/drawing/2016/5/14/chartex" xmlns:mc="http://schemas.openxmlformats.org/markup-compatibility/2006" xmlns:aink="http://schemas.microsoft.com/office/drawing/2016/ink" xmlns:am3d="http://schemas.microsoft.com/office/drawing/2017/model3d" xmlns:o="urn:schemas-microsoft-com:office:office" xmlns:r="http://schemas.openxmlformats.org/officeDocument/2006/relationships" xmlns:m="http://schemas.openxmlformats.org/officeDocument/2006/math" xmlns:v="urn:schemas-microsoft-com:vml" xmlns:wp14="http://schemas.microsoft.com/office/word/2010/wordprocessingDrawing" xmlns:wp="http://schemas.openxmlformats.org/drawingml/2006/wordprocessingDrawing" xmlns:w10="urn:schemas-microsoft-com:office:word" xmlns:w="http://schemas.openxmlformats.org/wordprocessingml/2006/main" xmlns:w14="http://schemas.microsoft.com/office/word/2010/wordml" xmlns:w15="http://schemas.microsoft.com/office/word/2012/wordml" xmlns:w16cex="http://schemas.microsoft.com/office/word/2018/wordml/cex" xmlns:w16cid="http://schemas.microsoft.com/office/word/2016/wordml/cid" xmlns:w16="http://schemas.microsoft.com/office/word/2018/wordml" xmlns:w16sdtdh="http://schemas.microsoft.com/office/word/2020/wordml/sdtdatahash" xmlns:w16se="http://schemas.microsoft.com/office/word/2015/wordml/symex" xmlns:wpg="http://schemas.microsoft.com/office/word/2010/wordprocessingGroup" xmlns:wpi="http://schemas.microsoft.com/office/word/2010/wordprocessingInk" xmlns:wne="http://schemas.microsoft.com/office/word/2006/wordml" xmlns:wps="http://schemas.microsoft.com/office/word/2010/wordprocessingShape" mc:Ignorable="w14 w15 w16se w16cid w16 w16cex w16sdtdh wp14">
+<w:footnotes xmlns:wpc="http://schemas.microsoft.com/office/word/2010/wordprocessingCanvas" xmlns:cx="http://schemas.microsoft.com/office/drawing/2014/chartex" xmlns:cx1="http://schemas.microsoft.com/office/drawing/2015/9/8/chartex" xmlns:cx2="http://schemas.microsoft.com/office/drawing/2015/10/21/chartex" xmlns:cx3="http://schemas.microsoft.com/office/drawing/2016/5/9/chartex" xmlns:cx4="http://schemas.microsoft.com/office/drawing/2016/5/10/chartex" xmlns:cx5="http://schemas.microsoft.com/office/drawing/2016/5/11/chartex" xmlns:cx6="http://schemas.microsoft.com/office/drawing/2016/5/12/chartex" xmlns:cx7="http://schemas.microsoft.com/office/drawing/2016/5/13/chartex" xmlns:cx8="http://schemas.microsoft.com/office/drawing/2016/5/14/chartex" xmlns:mc="http://schemas.openxmlformats.org/markup-compatibility/2006" xmlns:aink="http://schemas.microsoft.com/office/drawing/2016/ink" xmlns:am3d="http://schemas.microsoft.com/office/drawing/2017/model3d" xmlns:o="urn:schemas-microsoft-com:office:office" xmlns:r="http://schemas.openxmlformats.org/officeDocument/2006/relationships" xmlns:m="http://schemas.openxmlformats.org/officeDocument/2006/math" xmlns:v="urn:schemas-microsoft-com:vml" xmlns:wp14="http://schemas.microsoft.com/office/word/2010/wordprocessingDrawing" xmlns:wp="http://schemas.openxmlformats.org/drawingml/2006/wordprocessingDrawing" xmlns:w10="urn:schemas-microsoft-com:office:word" xmlns:w="http://schemas.openxmlformats.org/wordprocessingml/2006/main" xmlns:w14="http://schemas.microsoft.com/office/word/2010/wordml" xmlns:w15="http://schemas.microsoft.com/office/word/2012/wordml" xmlns:w16cex="http://schemas.microsoft.com/office/word/2018/wordml/cex" xmlns:w16cid="http://schemas.microsoft.com/office/word/2016/wordml/cid" xmlns:w16="http://schemas.microsoft.com/office/word/2018/wordml" xmlns:w16se="http://schemas.microsoft.com/office/word/2015/wordml/symex" xmlns:wpg="http://schemas.microsoft.com/office/word/2010/wordprocessingGroup" xmlns:wpi="http://schemas.microsoft.com/office/word/2010/wordprocessingInk" xmlns:wne="http://schemas.microsoft.com/office/word/2006/wordml" xmlns:wps="http://schemas.microsoft.com/office/word/2010/wordprocessingShape" mc:Ignorable="w14 w15 w16se w16cid w16 w16cex wp14">
   <w:footnote w:type="separator" w:id="-1">
     <w:p>
       <w:pPr>
@@ -7708,7 +8198,7 @@
 </file>
 
 <file path=word/header1.xml><?xml version="1.0" encoding="utf-8"?>
-<w:hdr xmlns:wpc="http://schemas.microsoft.com/office/word/2010/wordprocessingCanvas" xmlns:cx="http://schemas.microsoft.com/office/drawing/2014/chartex" xmlns:cx1="http://schemas.microsoft.com/office/drawing/2015/9/8/chartex" xmlns:cx2="http://schemas.microsoft.com/office/drawing/2015/10/21/chartex" xmlns:cx3="http://schemas.microsoft.com/office/drawing/2016/5/9/chartex" xmlns:cx4="http://schemas.microsoft.com/office/drawing/2016/5/10/chartex" xmlns:cx5="http://schemas.microsoft.com/office/drawing/2016/5/11/chartex" xmlns:cx6="http://schemas.microsoft.com/office/drawing/2016/5/12/chartex" xmlns:cx7="http://schemas.microsoft.com/office/drawing/2016/5/13/chartex" xmlns:cx8="http://schemas.microsoft.com/office/drawing/2016/5/14/chartex" xmlns:mc="http://schemas.openxmlformats.org/markup-compatibility/2006" xmlns:aink="http://schemas.microsoft.com/office/drawing/2016/ink" xmlns:am3d="http://schemas.microsoft.com/office/drawing/2017/model3d" xmlns:o="urn:schemas-microsoft-com:office:office" xmlns:r="http://schemas.openxmlformats.org/officeDocument/2006/relationships" xmlns:m="http://schemas.openxmlformats.org/officeDocument/2006/math" xmlns:v="urn:schemas-microsoft-com:vml" xmlns:wp14="http://schemas.microsoft.com/office/word/2010/wordprocessingDrawing" xmlns:wp="http://schemas.openxmlformats.org/drawingml/2006/wordprocessingDrawing" xmlns:w10="urn:schemas-microsoft-com:office:word" xmlns:w="http://schemas.openxmlformats.org/wordprocessingml/2006/main" xmlns:w14="http://schemas.microsoft.com/office/word/2010/wordml" xmlns:w15="http://schemas.microsoft.com/office/word/2012/wordml" xmlns:w16cex="http://schemas.microsoft.com/office/word/2018/wordml/cex" xmlns:w16cid="http://schemas.microsoft.com/office/word/2016/wordml/cid" xmlns:w16="http://schemas.microsoft.com/office/word/2018/wordml" xmlns:w16sdtdh="http://schemas.microsoft.com/office/word/2020/wordml/sdtdatahash" xmlns:w16se="http://schemas.microsoft.com/office/word/2015/wordml/symex" xmlns:wpg="http://schemas.microsoft.com/office/word/2010/wordprocessingGroup" xmlns:wpi="http://schemas.microsoft.com/office/word/2010/wordprocessingInk" xmlns:wne="http://schemas.microsoft.com/office/word/2006/wordml" xmlns:wps="http://schemas.microsoft.com/office/word/2010/wordprocessingShape" mc:Ignorable="w14 w15 w16se w16cid w16 w16cex w16sdtdh wp14">
+<w:hdr xmlns:wpc="http://schemas.microsoft.com/office/word/2010/wordprocessingCanvas" xmlns:cx="http://schemas.microsoft.com/office/drawing/2014/chartex" xmlns:cx1="http://schemas.microsoft.com/office/drawing/2015/9/8/chartex" xmlns:cx2="http://schemas.microsoft.com/office/drawing/2015/10/21/chartex" xmlns:cx3="http://schemas.microsoft.com/office/drawing/2016/5/9/chartex" xmlns:cx4="http://schemas.microsoft.com/office/drawing/2016/5/10/chartex" xmlns:cx5="http://schemas.microsoft.com/office/drawing/2016/5/11/chartex" xmlns:cx6="http://schemas.microsoft.com/office/drawing/2016/5/12/chartex" xmlns:cx7="http://schemas.microsoft.com/office/drawing/2016/5/13/chartex" xmlns:cx8="http://schemas.microsoft.com/office/drawing/2016/5/14/chartex" xmlns:mc="http://schemas.openxmlformats.org/markup-compatibility/2006" xmlns:aink="http://schemas.microsoft.com/office/drawing/2016/ink" xmlns:am3d="http://schemas.microsoft.com/office/drawing/2017/model3d" xmlns:o="urn:schemas-microsoft-com:office:office" xmlns:r="http://schemas.openxmlformats.org/officeDocument/2006/relationships" xmlns:m="http://schemas.openxmlformats.org/officeDocument/2006/math" xmlns:v="urn:schemas-microsoft-com:vml" xmlns:wp14="http://schemas.microsoft.com/office/word/2010/wordprocessingDrawing" xmlns:wp="http://schemas.openxmlformats.org/drawingml/2006/wordprocessingDrawing" xmlns:w10="urn:schemas-microsoft-com:office:word" xmlns:w="http://schemas.openxmlformats.org/wordprocessingml/2006/main" xmlns:w14="http://schemas.microsoft.com/office/word/2010/wordml" xmlns:w15="http://schemas.microsoft.com/office/word/2012/wordml" xmlns:w16cex="http://schemas.microsoft.com/office/word/2018/wordml/cex" xmlns:w16cid="http://schemas.microsoft.com/office/word/2016/wordml/cid" xmlns:w16="http://schemas.microsoft.com/office/word/2018/wordml" xmlns:w16se="http://schemas.microsoft.com/office/word/2015/wordml/symex" xmlns:wpg="http://schemas.microsoft.com/office/word/2010/wordprocessingGroup" xmlns:wpi="http://schemas.microsoft.com/office/word/2010/wordprocessingInk" xmlns:wne="http://schemas.microsoft.com/office/word/2006/wordml" xmlns:wps="http://schemas.microsoft.com/office/word/2010/wordprocessingShape" mc:Ignorable="w14 w15 w16se w16cid w16 w16cex wp14">
   <w:tbl>
     <w:tblPr>
       <w:tblW w:w="9863" w:type="dxa"/>
@@ -7853,7 +8343,7 @@
 </file>
 
 <file path=word/numbering.xml><?xml version="1.0" encoding="utf-8"?>
-<w:numbering xmlns:wpc="http://schemas.microsoft.com/office/word/2010/wordprocessingCanvas" xmlns:cx="http://schemas.microsoft.com/office/drawing/2014/chartex" xmlns:cx1="http://schemas.microsoft.com/office/drawing/2015/9/8/chartex" xmlns:cx2="http://schemas.microsoft.com/office/drawing/2015/10/21/chartex" xmlns:cx3="http://schemas.microsoft.com/office/drawing/2016/5/9/chartex" xmlns:cx4="http://schemas.microsoft.com/office/drawing/2016/5/10/chartex" xmlns:cx5="http://schemas.microsoft.com/office/drawing/2016/5/11/chartex" xmlns:cx6="http://schemas.microsoft.com/office/drawing/2016/5/12/chartex" xmlns:cx7="http://schemas.microsoft.com/office/drawing/2016/5/13/chartex" xmlns:cx8="http://schemas.microsoft.com/office/drawing/2016/5/14/chartex" xmlns:mc="http://schemas.openxmlformats.org/markup-compatibility/2006" xmlns:aink="http://schemas.microsoft.com/office/drawing/2016/ink" xmlns:am3d="http://schemas.microsoft.com/office/drawing/2017/model3d" xmlns:o="urn:schemas-microsoft-com:office:office" xmlns:r="http://schemas.openxmlformats.org/officeDocument/2006/relationships" xmlns:m="http://schemas.openxmlformats.org/officeDocument/2006/math" xmlns:v="urn:schemas-microsoft-com:vml" xmlns:wp14="http://schemas.microsoft.com/office/word/2010/wordprocessingDrawing" xmlns:wp="http://schemas.openxmlformats.org/drawingml/2006/wordprocessingDrawing" xmlns:w10="urn:schemas-microsoft-com:office:word" xmlns:w="http://schemas.openxmlformats.org/wordprocessingml/2006/main" xmlns:w14="http://schemas.microsoft.com/office/word/2010/wordml" xmlns:w15="http://schemas.microsoft.com/office/word/2012/wordml" xmlns:w16cex="http://schemas.microsoft.com/office/word/2018/wordml/cex" xmlns:w16cid="http://schemas.microsoft.com/office/word/2016/wordml/cid" xmlns:w16="http://schemas.microsoft.com/office/word/2018/wordml" xmlns:w16sdtdh="http://schemas.microsoft.com/office/word/2020/wordml/sdtdatahash" xmlns:w16se="http://schemas.microsoft.com/office/word/2015/wordml/symex" xmlns:wpg="http://schemas.microsoft.com/office/word/2010/wordprocessingGroup" xmlns:wpi="http://schemas.microsoft.com/office/word/2010/wordprocessingInk" xmlns:wne="http://schemas.microsoft.com/office/word/2006/wordml" xmlns:wps="http://schemas.microsoft.com/office/word/2010/wordprocessingShape" mc:Ignorable="w14 w15 w16se w16cid w16 w16cex w16sdtdh wp14">
+<w:numbering xmlns:wpc="http://schemas.microsoft.com/office/word/2010/wordprocessingCanvas" xmlns:cx="http://schemas.microsoft.com/office/drawing/2014/chartex" xmlns:cx1="http://schemas.microsoft.com/office/drawing/2015/9/8/chartex" xmlns:cx2="http://schemas.microsoft.com/office/drawing/2015/10/21/chartex" xmlns:cx3="http://schemas.microsoft.com/office/drawing/2016/5/9/chartex" xmlns:cx4="http://schemas.microsoft.com/office/drawing/2016/5/10/chartex" xmlns:cx5="http://schemas.microsoft.com/office/drawing/2016/5/11/chartex" xmlns:cx6="http://schemas.microsoft.com/office/drawing/2016/5/12/chartex" xmlns:cx7="http://schemas.microsoft.com/office/drawing/2016/5/13/chartex" xmlns:cx8="http://schemas.microsoft.com/office/drawing/2016/5/14/chartex" xmlns:mc="http://schemas.openxmlformats.org/markup-compatibility/2006" xmlns:aink="http://schemas.microsoft.com/office/drawing/2016/ink" xmlns:am3d="http://schemas.microsoft.com/office/drawing/2017/model3d" xmlns:o="urn:schemas-microsoft-com:office:office" xmlns:r="http://schemas.openxmlformats.org/officeDocument/2006/relationships" xmlns:m="http://schemas.openxmlformats.org/officeDocument/2006/math" xmlns:v="urn:schemas-microsoft-com:vml" xmlns:wp14="http://schemas.microsoft.com/office/word/2010/wordprocessingDrawing" xmlns:wp="http://schemas.openxmlformats.org/drawingml/2006/wordprocessingDrawing" xmlns:w10="urn:schemas-microsoft-com:office:word" xmlns:w="http://schemas.openxmlformats.org/wordprocessingml/2006/main" xmlns:w14="http://schemas.microsoft.com/office/word/2010/wordml" xmlns:w15="http://schemas.microsoft.com/office/word/2012/wordml" xmlns:w16cex="http://schemas.microsoft.com/office/word/2018/wordml/cex" xmlns:w16cid="http://schemas.microsoft.com/office/word/2016/wordml/cid" xmlns:w16="http://schemas.microsoft.com/office/word/2018/wordml" xmlns:w16se="http://schemas.microsoft.com/office/word/2015/wordml/symex" xmlns:wpg="http://schemas.microsoft.com/office/word/2010/wordprocessingGroup" xmlns:wpi="http://schemas.microsoft.com/office/word/2010/wordprocessingInk" xmlns:wne="http://schemas.microsoft.com/office/word/2006/wordml" xmlns:wps="http://schemas.microsoft.com/office/word/2010/wordprocessingShape" mc:Ignorable="w14 w15 w16se w16cid w16 w16cex wp14">
   <w:abstractNum w:abstractNumId="0" w15:restartNumberingAfterBreak="0">
     <w:nsid w:val="0F4B595B"/>
     <w:multiLevelType w:val="hybridMultilevel"/>
@@ -9353,7 +9843,7 @@
 </file>
 
 <file path=word/styles.xml><?xml version="1.0" encoding="utf-8"?>
-<w:styles xmlns:mc="http://schemas.openxmlformats.org/markup-compatibility/2006" xmlns:r="http://schemas.openxmlformats.org/officeDocument/2006/relationships" xmlns:w="http://schemas.openxmlformats.org/wordprocessingml/2006/main" xmlns:w14="http://schemas.microsoft.com/office/word/2010/wordml" xmlns:w15="http://schemas.microsoft.com/office/word/2012/wordml" xmlns:w16cex="http://schemas.microsoft.com/office/word/2018/wordml/cex" xmlns:w16cid="http://schemas.microsoft.com/office/word/2016/wordml/cid" xmlns:w16="http://schemas.microsoft.com/office/word/2018/wordml" xmlns:w16sdtdh="http://schemas.microsoft.com/office/word/2020/wordml/sdtdatahash" xmlns:w16se="http://schemas.microsoft.com/office/word/2015/wordml/symex" mc:Ignorable="w14 w15 w16se w16cid w16 w16cex w16sdtdh">
+<w:styles xmlns:mc="http://schemas.openxmlformats.org/markup-compatibility/2006" xmlns:r="http://schemas.openxmlformats.org/officeDocument/2006/relationships" xmlns:w="http://schemas.openxmlformats.org/wordprocessingml/2006/main" xmlns:w14="http://schemas.microsoft.com/office/word/2010/wordml" xmlns:w15="http://schemas.microsoft.com/office/word/2012/wordml" xmlns:w16cex="http://schemas.microsoft.com/office/word/2018/wordml/cex" xmlns:w16cid="http://schemas.microsoft.com/office/word/2016/wordml/cid" xmlns:w16="http://schemas.microsoft.com/office/word/2018/wordml" xmlns:w16se="http://schemas.microsoft.com/office/word/2015/wordml/symex" mc:Ignorable="w14 w15 w16se w16cid w16 w16cex">
   <w:docDefaults>
     <w:rPrDefault>
       <w:rPr>
@@ -11463,19 +11953,6 @@
 </file>
 
 <file path=customXml/item3.xml><?xml version="1.0" encoding="utf-8"?>
-<?mso-contentType ?>
-<FormTemplates xmlns="http://schemas.microsoft.com/sharepoint/v3/contenttype/forms">
-  <Display>DocumentLibraryForm</Display>
-  <Edit>DocumentLibraryForm</Edit>
-  <New>DocumentLibraryForm</New>
-</FormTemplates>
-</file>
-
-<file path=customXml/item4.xml><?xml version="1.0" encoding="utf-8"?>
-<b:Sources xmlns:b="http://schemas.openxmlformats.org/officeDocument/2006/bibliography" xmlns="http://schemas.openxmlformats.org/officeDocument/2006/bibliography" SelectedStyle="\APASixthEditionOfficeOnline.xsl" StyleName="APA" Version="6"/>
-</file>
-
-<file path=customXml/item5.xml><?xml version="1.0" encoding="utf-8"?>
 <ct:contentTypeSchema xmlns:ct="http://schemas.microsoft.com/office/2006/metadata/contentType" xmlns:ma="http://schemas.microsoft.com/office/2006/metadata/properties/metaAttributes" ct:_="" ma:_="" ma:contentTypeName="Documento" ma:contentTypeID="0x010100FF6F2FFE2202D849BC978B4A7C969C62" ma:contentTypeVersion="11" ma:contentTypeDescription="Crear nuevo documento." ma:contentTypeScope="" ma:versionID="bb7b179d634ed25bbe89450a0ab6331a">
   <xsd:schema xmlns:xsd="http://www.w3.org/2001/XMLSchema" xmlns:xs="http://www.w3.org/2001/XMLSchema" xmlns:p="http://schemas.microsoft.com/office/2006/metadata/properties" xmlns:ns2="b03b7f95-5f1f-4744-8d72-e8ddd8e2639d" xmlns:ns3="97bccce1-a18a-4ccf-9e55-b75e58ff193f" targetNamespace="http://schemas.microsoft.com/office/2006/metadata/properties" ma:root="true" ma:fieldsID="0657f2352f936adbc1ce871340b68221" ns2:_="" ns3:_="">
     <xsd:import namespace="b03b7f95-5f1f-4744-8d72-e8ddd8e2639d"/>
@@ -11686,6 +12163,19 @@
 </ct:contentTypeSchema>
 </file>
 
+<file path=customXml/item4.xml><?xml version="1.0" encoding="utf-8"?>
+<b:Sources xmlns:b="http://schemas.openxmlformats.org/officeDocument/2006/bibliography" xmlns="http://schemas.openxmlformats.org/officeDocument/2006/bibliography" SelectedStyle="\APASixthEditionOfficeOnline.xsl" StyleName="APA" Version="6"/>
+</file>
+
+<file path=customXml/item5.xml><?xml version="1.0" encoding="utf-8"?>
+<?mso-contentType ?>
+<FormTemplates xmlns="http://schemas.microsoft.com/sharepoint/v3/contenttype/forms">
+  <Display>DocumentLibraryForm</Display>
+  <Edit>DocumentLibraryForm</Edit>
+  <New>DocumentLibraryForm</New>
+</FormTemplates>
+</file>
+
 <file path=customXml/itemProps1.xml><?xml version="1.0" encoding="utf-8"?>
 <ds:datastoreItem xmlns:ds="http://schemas.openxmlformats.org/officeDocument/2006/customXml" ds:itemID="{55AF091B-3C7A-41E3-B477-F2FDAA23CFDA}">
   <ds:schemaRefs>
@@ -11704,22 +12194,6 @@
 </file>
 
 <file path=customXml/itemProps3.xml><?xml version="1.0" encoding="utf-8"?>
-<ds:datastoreItem xmlns:ds="http://schemas.openxmlformats.org/officeDocument/2006/customXml" ds:itemID="{9775717D-042C-4B04-99E4-85433CDA06C9}">
-  <ds:schemaRefs>
-    <ds:schemaRef ds:uri="http://schemas.microsoft.com/sharepoint/v3/contenttype/forms"/>
-  </ds:schemaRefs>
-</ds:datastoreItem>
-</file>
-
-<file path=customXml/itemProps4.xml><?xml version="1.0" encoding="utf-8"?>
-<ds:datastoreItem xmlns:ds="http://schemas.openxmlformats.org/officeDocument/2006/customXml" ds:itemID="{4631BF32-4393-4650-8F39-F99C4AE953AB}">
-  <ds:schemaRefs>
-    <ds:schemaRef ds:uri="http://schemas.openxmlformats.org/officeDocument/2006/bibliography"/>
-  </ds:schemaRefs>
-</ds:datastoreItem>
-</file>
-
-<file path=customXml/itemProps5.xml><?xml version="1.0" encoding="utf-8"?>
 <ds:datastoreItem xmlns:ds="http://schemas.openxmlformats.org/officeDocument/2006/customXml" ds:itemID="{7FDA742C-EB45-444F-9280-799EBCA5661A}">
   <ds:schemaRefs>
     <ds:schemaRef ds:uri="http://schemas.microsoft.com/office/2006/metadata/contentType"/>
@@ -11736,4 +12210,20 @@
     <ds:schemaRef ds:uri="http://schemas.microsoft.com/internal/obd"/>
   </ds:schemaRefs>
 </ds:datastoreItem>
+</file>
+
+<file path=customXml/itemProps4.xml><?xml version="1.0" encoding="utf-8"?>
+<ds:datastoreItem xmlns:ds="http://schemas.openxmlformats.org/officeDocument/2006/customXml" ds:itemID="{4631BF32-4393-4650-8F39-F99C4AE953AB}">
+  <ds:schemaRefs>
+    <ds:schemaRef ds:uri="http://schemas.openxmlformats.org/officeDocument/2006/bibliography"/>
+  </ds:schemaRefs>
+</ds:datastoreItem>
+</file>
+
+<file path=customXml/itemProps5.xml><?xml version="1.0" encoding="utf-8"?>
+<ds:datastoreItem xmlns:ds="http://schemas.openxmlformats.org/officeDocument/2006/customXml" ds:itemID="{9775717D-042C-4B04-99E4-85433CDA06C9}">
+  <ds:schemaRefs>
+    <ds:schemaRef ds:uri="http://schemas.microsoft.com/sharepoint/v3/contenttype/forms"/>
+  </ds:schemaRefs>
+</ds:datastoreItem>
 </file>
</xml_diff>